<commit_message>
Se han añadido los responsables de las tareas
</commit_message>
<xml_diff>
--- a/Documentos_generados/Integracion_Alcance/Alcance/DICCIONARIO DE LA WBS.docx
+++ b/Documentos_generados/Integracion_Alcance/Alcance/DICCIONARIO DE LA WBS.docx
@@ -38,7 +38,7 @@
     </w:p>
     <w:tbl>
       <w:tblPr>
-        <w:tblStyle w:val="TableGrid"/>
+        <w:tblStyle w:val="Tablaconcuadrcula"/>
         <w:tblW w:w="0" w:type="auto"/>
         <w:tblLook w:val="04A0" w:firstRow="1" w:lastRow="0" w:firstColumn="1" w:lastColumn="0" w:noHBand="0" w:noVBand="1"/>
       </w:tblPr>
@@ -291,7 +291,7 @@
           </w:tcPr>
           <w:p>
             <w:pPr>
-              <w:pStyle w:val="ListParagraph"/>
+              <w:pStyle w:val="Prrafodelista"/>
               <w:numPr>
                 <w:ilvl w:val="1"/>
                 <w:numId w:val="4"/>
@@ -309,7 +309,7 @@
           </w:p>
           <w:p>
             <w:pPr>
-              <w:pStyle w:val="ListParagraph"/>
+              <w:pStyle w:val="Prrafodelista"/>
               <w:numPr>
                 <w:ilvl w:val="2"/>
                 <w:numId w:val="4"/>
@@ -327,7 +327,7 @@
           </w:p>
           <w:p>
             <w:pPr>
-              <w:pStyle w:val="ListParagraph"/>
+              <w:pStyle w:val="Prrafodelista"/>
               <w:numPr>
                 <w:ilvl w:val="2"/>
                 <w:numId w:val="4"/>
@@ -345,7 +345,7 @@
           </w:p>
           <w:p>
             <w:pPr>
-              <w:pStyle w:val="ListParagraph"/>
+              <w:pStyle w:val="Prrafodelista"/>
               <w:numPr>
                 <w:ilvl w:val="1"/>
                 <w:numId w:val="4"/>
@@ -439,6 +439,12 @@
                 <w:lang w:val="es-ES_tradnl"/>
               </w:rPr>
               <w:t>PMO</w:t>
+            </w:r>
+            <w:r>
+              <w:rPr>
+                <w:lang w:val="es-ES_tradnl"/>
+              </w:rPr>
+              <w:t xml:space="preserve"> </w:t>
             </w:r>
           </w:p>
         </w:tc>
@@ -453,7 +459,7 @@
     </w:p>
     <w:tbl>
       <w:tblPr>
-        <w:tblStyle w:val="TableGrid"/>
+        <w:tblStyle w:val="Tablaconcuadrcula"/>
         <w:tblW w:w="0" w:type="auto"/>
         <w:tblLook w:val="04A0" w:firstRow="1" w:lastRow="0" w:firstColumn="1" w:lastColumn="0" w:noHBand="0" w:noVBand="1"/>
       </w:tblPr>
@@ -718,7 +724,7 @@
           </w:tcPr>
           <w:p>
             <w:pPr>
-              <w:pStyle w:val="ListParagraph"/>
+              <w:pStyle w:val="Prrafodelista"/>
               <w:numPr>
                 <w:ilvl w:val="2"/>
                 <w:numId w:val="8"/>
@@ -736,7 +742,7 @@
           </w:p>
           <w:p>
             <w:pPr>
-              <w:pStyle w:val="ListParagraph"/>
+              <w:pStyle w:val="Prrafodelista"/>
               <w:numPr>
                 <w:ilvl w:val="3"/>
                 <w:numId w:val="8"/>
@@ -754,7 +760,7 @@
           </w:p>
           <w:p>
             <w:pPr>
-              <w:pStyle w:val="ListParagraph"/>
+              <w:pStyle w:val="Prrafodelista"/>
               <w:numPr>
                 <w:ilvl w:val="3"/>
                 <w:numId w:val="8"/>
@@ -772,7 +778,7 @@
           </w:p>
           <w:p>
             <w:pPr>
-              <w:pStyle w:val="ListParagraph"/>
+              <w:pStyle w:val="Prrafodelista"/>
               <w:numPr>
                 <w:ilvl w:val="3"/>
                 <w:numId w:val="8"/>
@@ -790,7 +796,7 @@
           </w:p>
           <w:p>
             <w:pPr>
-              <w:pStyle w:val="ListParagraph"/>
+              <w:pStyle w:val="Prrafodelista"/>
               <w:numPr>
                 <w:ilvl w:val="2"/>
                 <w:numId w:val="8"/>
@@ -808,7 +814,7 @@
           </w:p>
           <w:p>
             <w:pPr>
-              <w:pStyle w:val="ListParagraph"/>
+              <w:pStyle w:val="Prrafodelista"/>
               <w:numPr>
                 <w:ilvl w:val="3"/>
                 <w:numId w:val="8"/>
@@ -916,7 +922,7 @@
     </w:p>
     <w:tbl>
       <w:tblPr>
-        <w:tblStyle w:val="TableGrid"/>
+        <w:tblStyle w:val="Tablaconcuadrcula"/>
         <w:tblW w:w="0" w:type="auto"/>
         <w:tblLook w:val="04A0" w:firstRow="1" w:lastRow="0" w:firstColumn="1" w:lastColumn="0" w:noHBand="0" w:noVBand="1"/>
       </w:tblPr>
@@ -1295,6 +1301,12 @@
                 <w:lang w:val="es-ES_tradnl"/>
               </w:rPr>
               <w:t>PMO</w:t>
+            </w:r>
+            <w:r>
+              <w:rPr>
+                <w:lang w:val="es-ES_tradnl"/>
+              </w:rPr>
+              <w:t xml:space="preserve"> y Departamento de Control y Calidad</w:t>
             </w:r>
           </w:p>
         </w:tc>
@@ -1316,7 +1328,7 @@
     </w:p>
     <w:tbl>
       <w:tblPr>
-        <w:tblStyle w:val="TableGrid"/>
+        <w:tblStyle w:val="Tablaconcuadrcula"/>
         <w:tblW w:w="0" w:type="auto"/>
         <w:tblLook w:val="04A0" w:firstRow="1" w:lastRow="0" w:firstColumn="1" w:lastColumn="0" w:noHBand="0" w:noVBand="1"/>
       </w:tblPr>
@@ -1648,11 +1660,25 @@
                 <w:lang w:val="es-ES_tradnl"/>
               </w:rPr>
             </w:pPr>
+            <w:proofErr w:type="gramStart"/>
             <w:r>
               <w:rPr>
                 <w:lang w:val="es-ES_tradnl"/>
               </w:rPr>
               <w:t>PMO</w:t>
+            </w:r>
+            <w:r>
+              <w:rPr>
+                <w:lang w:val="es-ES_tradnl"/>
+              </w:rPr>
+              <w:t xml:space="preserve">  y</w:t>
+            </w:r>
+            <w:proofErr w:type="gramEnd"/>
+            <w:r>
+              <w:rPr>
+                <w:lang w:val="es-ES_tradnl"/>
+              </w:rPr>
+              <w:t xml:space="preserve"> Departamento de Control y Calidad</w:t>
             </w:r>
           </w:p>
         </w:tc>
@@ -1667,7 +1693,7 @@
     </w:p>
     <w:tbl>
       <w:tblPr>
-        <w:tblStyle w:val="TableGrid"/>
+        <w:tblStyle w:val="Tablaconcuadrcula"/>
         <w:tblW w:w="0" w:type="auto"/>
         <w:tblLook w:val="04A0" w:firstRow="1" w:lastRow="0" w:firstColumn="1" w:lastColumn="0" w:noHBand="0" w:noVBand="1"/>
       </w:tblPr>
@@ -2012,6 +2038,26 @@
                 <w:lang w:val="es-ES_tradnl"/>
               </w:rPr>
             </w:pPr>
+            <w:r>
+              <w:rPr>
+                <w:lang w:val="es-ES_tradnl"/>
+              </w:rPr>
+              <w:t xml:space="preserve">PMO, Departamento de Finanzas, Departamento de </w:t>
+            </w:r>
+            <w:proofErr w:type="spellStart"/>
+            <w:r>
+              <w:rPr>
+                <w:lang w:val="es-ES_tradnl"/>
+              </w:rPr>
+              <w:t>Márketing</w:t>
+            </w:r>
+            <w:proofErr w:type="spellEnd"/>
+            <w:r>
+              <w:rPr>
+                <w:lang w:val="es-ES_tradnl"/>
+              </w:rPr>
+              <w:t xml:space="preserve"> y Ventas</w:t>
+            </w:r>
           </w:p>
         </w:tc>
       </w:tr>
@@ -2025,7 +2071,7 @@
     </w:p>
     <w:tbl>
       <w:tblPr>
-        <w:tblStyle w:val="TableGrid"/>
+        <w:tblStyle w:val="Tablaconcuadrcula"/>
         <w:tblW w:w="0" w:type="auto"/>
         <w:tblLook w:val="04A0" w:firstRow="1" w:lastRow="0" w:firstColumn="1" w:lastColumn="0" w:noHBand="0" w:noVBand="1"/>
       </w:tblPr>
@@ -2395,6 +2441,18 @@
                 <w:lang w:val="es-ES_tradnl"/>
               </w:rPr>
             </w:pPr>
+            <w:r>
+              <w:rPr>
+                <w:lang w:val="es-ES_tradnl"/>
+              </w:rPr>
+              <w:t>PMO</w:t>
+            </w:r>
+            <w:r>
+              <w:rPr>
+                <w:lang w:val="es-ES_tradnl"/>
+              </w:rPr>
+              <w:t xml:space="preserve"> y Departamento de Control y Calidad</w:t>
+            </w:r>
           </w:p>
         </w:tc>
       </w:tr>
@@ -2408,7 +2466,7 @@
     </w:p>
     <w:tbl>
       <w:tblPr>
-        <w:tblStyle w:val="TableGrid"/>
+        <w:tblStyle w:val="Tablaconcuadrcula"/>
         <w:tblW w:w="0" w:type="auto"/>
         <w:tblLook w:val="04A0" w:firstRow="1" w:lastRow="0" w:firstColumn="1" w:lastColumn="0" w:noHBand="0" w:noVBand="1"/>
       </w:tblPr>
@@ -2766,6 +2824,24 @@
                 <w:lang w:val="es-ES_tradnl"/>
               </w:rPr>
             </w:pPr>
+            <w:r>
+              <w:rPr>
+                <w:lang w:val="es-ES_tradnl"/>
+              </w:rPr>
+              <w:t>Departamento de</w:t>
+            </w:r>
+            <w:r>
+              <w:rPr>
+                <w:lang w:val="es-ES_tradnl"/>
+              </w:rPr>
+              <w:t xml:space="preserve"> Control y</w:t>
+            </w:r>
+            <w:r>
+              <w:rPr>
+                <w:lang w:val="es-ES_tradnl"/>
+              </w:rPr>
+              <w:t xml:space="preserve"> Calidad</w:t>
+            </w:r>
           </w:p>
         </w:tc>
       </w:tr>
@@ -2779,7 +2855,7 @@
     </w:p>
     <w:tbl>
       <w:tblPr>
-        <w:tblStyle w:val="TableGrid"/>
+        <w:tblStyle w:val="Tablaconcuadrcula"/>
         <w:tblW w:w="0" w:type="auto"/>
         <w:tblLook w:val="04A0" w:firstRow="1" w:lastRow="0" w:firstColumn="1" w:lastColumn="0" w:noHBand="0" w:noVBand="1"/>
       </w:tblPr>
@@ -3149,6 +3225,18 @@
                 <w:lang w:val="es-ES_tradnl"/>
               </w:rPr>
             </w:pPr>
+            <w:r>
+              <w:rPr>
+                <w:lang w:val="es-ES_tradnl"/>
+              </w:rPr>
+              <w:t>Departamento de Finanzas</w:t>
+            </w:r>
+            <w:r>
+              <w:rPr>
+                <w:lang w:val="es-ES_tradnl"/>
+              </w:rPr>
+              <w:t xml:space="preserve"> y Departamento de Control y Calidad</w:t>
+            </w:r>
           </w:p>
         </w:tc>
       </w:tr>
@@ -3162,7 +3250,7 @@
     </w:p>
     <w:tbl>
       <w:tblPr>
-        <w:tblStyle w:val="TableGrid"/>
+        <w:tblStyle w:val="Tablaconcuadrcula"/>
         <w:tblW w:w="0" w:type="auto"/>
         <w:tblLook w:val="04A0" w:firstRow="1" w:lastRow="0" w:firstColumn="1" w:lastColumn="0" w:noHBand="0" w:noVBand="1"/>
       </w:tblPr>
@@ -3545,6 +3633,12 @@
                 <w:lang w:val="es-ES_tradnl"/>
               </w:rPr>
             </w:pPr>
+            <w:r>
+              <w:rPr>
+                <w:lang w:val="es-ES_tradnl"/>
+              </w:rPr>
+              <w:t>Departamento de Recursos Humanos</w:t>
+            </w:r>
           </w:p>
         </w:tc>
       </w:tr>
@@ -3558,7 +3652,7 @@
     </w:p>
     <w:tbl>
       <w:tblPr>
-        <w:tblStyle w:val="TableGrid"/>
+        <w:tblStyle w:val="Tablaconcuadrcula"/>
         <w:tblW w:w="0" w:type="auto"/>
         <w:tblLook w:val="04A0" w:firstRow="1" w:lastRow="0" w:firstColumn="1" w:lastColumn="0" w:noHBand="0" w:noVBand="1"/>
       </w:tblPr>
@@ -3807,6 +3901,7 @@
                 <w:b/>
                 <w:lang w:val="es-ES_tradnl"/>
               </w:rPr>
+              <w:lastRenderedPageBreak/>
               <w:t>Actividades:</w:t>
             </w:r>
           </w:p>
@@ -3838,7 +3933,6 @@
               <w:rPr>
                 <w:lang w:val="es-ES_tradnl"/>
               </w:rPr>
-              <w:lastRenderedPageBreak/>
               <w:t xml:space="preserve">3.6.1.1. Uso de los datos obtenidos en </w:t>
             </w:r>
             <w:r>
@@ -3919,7 +4013,6 @@
                 <w:b/>
                 <w:lang w:val="es-ES_tradnl"/>
               </w:rPr>
-              <w:lastRenderedPageBreak/>
               <w:t>Duración:</w:t>
             </w:r>
           </w:p>
@@ -3974,6 +4067,18 @@
                 <w:lang w:val="es-ES_tradnl"/>
               </w:rPr>
             </w:pPr>
+            <w:r>
+              <w:rPr>
+                <w:lang w:val="es-ES_tradnl"/>
+              </w:rPr>
+              <w:t>PMO</w:t>
+            </w:r>
+            <w:r>
+              <w:rPr>
+                <w:lang w:val="es-ES_tradnl"/>
+              </w:rPr>
+              <w:t xml:space="preserve"> y Departamento de Control y Calidad</w:t>
+            </w:r>
           </w:p>
         </w:tc>
       </w:tr>
@@ -3987,7 +4092,7 @@
     </w:p>
     <w:tbl>
       <w:tblPr>
-        <w:tblStyle w:val="TableGrid"/>
+        <w:tblStyle w:val="Tablaconcuadrcula"/>
         <w:tblW w:w="0" w:type="auto"/>
         <w:tblLook w:val="04A0" w:firstRow="1" w:lastRow="0" w:firstColumn="1" w:lastColumn="0" w:noHBand="0" w:noVBand="1"/>
       </w:tblPr>
@@ -4384,6 +4489,24 @@
                 <w:lang w:val="es-ES_tradnl"/>
               </w:rPr>
             </w:pPr>
+            <w:r>
+              <w:rPr>
+                <w:lang w:val="es-ES_tradnl"/>
+              </w:rPr>
+              <w:t xml:space="preserve"> Departamento de Marketing</w:t>
+            </w:r>
+            <w:r>
+              <w:rPr>
+                <w:lang w:val="es-ES_tradnl"/>
+              </w:rPr>
+              <w:t xml:space="preserve"> y Ventas y Departamento de</w:t>
+            </w:r>
+            <w:r>
+              <w:rPr>
+                <w:lang w:val="es-ES_tradnl"/>
+              </w:rPr>
+              <w:t xml:space="preserve"> Finanzas</w:t>
+            </w:r>
           </w:p>
         </w:tc>
       </w:tr>
@@ -4397,7 +4520,7 @@
     </w:p>
     <w:tbl>
       <w:tblPr>
-        <w:tblStyle w:val="TableGrid"/>
+        <w:tblStyle w:val="Tablaconcuadrcula"/>
         <w:tblW w:w="0" w:type="auto"/>
         <w:tblLook w:val="04A0" w:firstRow="1" w:lastRow="0" w:firstColumn="1" w:lastColumn="0" w:noHBand="0" w:noVBand="1"/>
       </w:tblPr>
@@ -4799,6 +4922,12 @@
                 <w:lang w:val="es-ES_tradnl"/>
               </w:rPr>
             </w:pPr>
+            <w:r>
+              <w:rPr>
+                <w:lang w:val="es-ES_tradnl"/>
+              </w:rPr>
+              <w:t>Departamento de Control y Calidad</w:t>
+            </w:r>
           </w:p>
         </w:tc>
       </w:tr>
@@ -4812,7 +4941,7 @@
     </w:p>
     <w:tbl>
       <w:tblPr>
-        <w:tblStyle w:val="TableGrid"/>
+        <w:tblStyle w:val="Tablaconcuadrcula"/>
         <w:tblW w:w="0" w:type="auto"/>
         <w:tblLook w:val="04A0" w:firstRow="1" w:lastRow="0" w:firstColumn="1" w:lastColumn="0" w:noHBand="0" w:noVBand="1"/>
       </w:tblPr>
@@ -5033,7 +5162,14 @@
               <w:rPr>
                 <w:lang w:val="es-ES_tradnl"/>
               </w:rPr>
-              <w:t>Proceso para la correcta gestión, administración y control de los activos en compra de la empresa. Generación de órgano controlador de la inyección de fondos del proyecto.</w:t>
+              <w:t xml:space="preserve">Proceso para la correcta gestión, administración y control de los activos en compra de la empresa. </w:t>
+            </w:r>
+            <w:r>
+              <w:rPr>
+                <w:lang w:val="es-ES_tradnl"/>
+              </w:rPr>
+              <w:lastRenderedPageBreak/>
+              <w:t>Generación de órgano controlador de la inyección de fondos del proyecto.</w:t>
             </w:r>
           </w:p>
         </w:tc>
@@ -5232,6 +5368,30 @@
                 <w:lang w:val="es-ES_tradnl"/>
               </w:rPr>
             </w:pPr>
+            <w:r>
+              <w:rPr>
+                <w:lang w:val="es-ES_tradnl"/>
+              </w:rPr>
+              <w:t>Departamento Marketing</w:t>
+            </w:r>
+            <w:r>
+              <w:rPr>
+                <w:lang w:val="es-ES_tradnl"/>
+              </w:rPr>
+              <w:t xml:space="preserve"> y Ventas, Departamento de</w:t>
+            </w:r>
+            <w:r>
+              <w:rPr>
+                <w:lang w:val="es-ES_tradnl"/>
+              </w:rPr>
+              <w:t xml:space="preserve"> Finanzas</w:t>
+            </w:r>
+            <w:r>
+              <w:rPr>
+                <w:lang w:val="es-ES_tradnl"/>
+              </w:rPr>
+              <w:t xml:space="preserve"> y Departamento de Control y Calidad</w:t>
+            </w:r>
           </w:p>
         </w:tc>
       </w:tr>
@@ -5245,7 +5405,7 @@
     </w:p>
     <w:tbl>
       <w:tblPr>
-        <w:tblStyle w:val="TableGrid"/>
+        <w:tblStyle w:val="Tablaconcuadrcula"/>
         <w:tblW w:w="0" w:type="auto"/>
         <w:tblLook w:val="04A0" w:firstRow="1" w:lastRow="0" w:firstColumn="1" w:lastColumn="0" w:noHBand="0" w:noVBand="1"/>
       </w:tblPr>
@@ -5634,6 +5794,12 @@
                 <w:lang w:val="es-ES_tradnl"/>
               </w:rPr>
             </w:pPr>
+            <w:r>
+              <w:rPr>
+                <w:lang w:val="es-ES_tradnl"/>
+              </w:rPr>
+              <w:t>Departamento de Recursos Humanos</w:t>
+            </w:r>
           </w:p>
         </w:tc>
       </w:tr>
@@ -5647,7 +5813,7 @@
     </w:p>
     <w:tbl>
       <w:tblPr>
-        <w:tblStyle w:val="TableGrid"/>
+        <w:tblStyle w:val="Tablaconcuadrcula"/>
         <w:tblW w:w="0" w:type="auto"/>
         <w:tblLook w:val="04A0" w:firstRow="1" w:lastRow="0" w:firstColumn="1" w:lastColumn="0" w:noHBand="0" w:noVBand="1"/>
       </w:tblPr>
@@ -6023,6 +6189,12 @@
                 <w:lang w:val="es-ES_tradnl"/>
               </w:rPr>
             </w:pPr>
+            <w:r>
+              <w:rPr>
+                <w:lang w:val="es-ES_tradnl"/>
+              </w:rPr>
+              <w:t>Departamento de Recursos Humanos</w:t>
+            </w:r>
           </w:p>
         </w:tc>
       </w:tr>
@@ -6036,7 +6208,7 @@
     </w:p>
     <w:tbl>
       <w:tblPr>
-        <w:tblStyle w:val="TableGrid"/>
+        <w:tblStyle w:val="Tablaconcuadrcula"/>
         <w:tblW w:w="0" w:type="auto"/>
         <w:tblLook w:val="04A0" w:firstRow="1" w:lastRow="0" w:firstColumn="1" w:lastColumn="0" w:noHBand="0" w:noVBand="1"/>
       </w:tblPr>
@@ -6239,6 +6411,7 @@
                 <w:b/>
                 <w:lang w:val="es-ES_tradnl"/>
               </w:rPr>
+              <w:lastRenderedPageBreak/>
               <w:t>Descripción:</w:t>
             </w:r>
           </w:p>
@@ -6279,7 +6452,6 @@
                 <w:b/>
                 <w:lang w:val="es-ES_tradnl"/>
               </w:rPr>
-              <w:lastRenderedPageBreak/>
               <w:t>Actividades:</w:t>
             </w:r>
           </w:p>
@@ -6400,6 +6572,12 @@
                 <w:lang w:val="es-ES_tradnl"/>
               </w:rPr>
             </w:pPr>
+            <w:r>
+              <w:rPr>
+                <w:lang w:val="es-ES_tradnl"/>
+              </w:rPr>
+              <w:t>PMO y Departamento de Recursos Humanos</w:t>
+            </w:r>
           </w:p>
         </w:tc>
       </w:tr>
@@ -6413,7 +6591,7 @@
     </w:p>
     <w:tbl>
       <w:tblPr>
-        <w:tblStyle w:val="TableGrid"/>
+        <w:tblStyle w:val="Tablaconcuadrcula"/>
         <w:tblW w:w="0" w:type="auto"/>
         <w:tblLook w:val="04A0" w:firstRow="1" w:lastRow="0" w:firstColumn="1" w:lastColumn="0" w:noHBand="0" w:noVBand="1"/>
       </w:tblPr>
@@ -6822,6 +7000,12 @@
                 <w:lang w:val="es-ES_tradnl"/>
               </w:rPr>
             </w:pPr>
+            <w:r>
+              <w:rPr>
+                <w:lang w:val="es-ES_tradnl"/>
+              </w:rPr>
+              <w:t>Departamento de Recursos Humanos y PMO</w:t>
+            </w:r>
           </w:p>
         </w:tc>
       </w:tr>
@@ -6835,7 +7019,7 @@
     </w:p>
     <w:tbl>
       <w:tblPr>
-        <w:tblStyle w:val="TableGrid"/>
+        <w:tblStyle w:val="Tablaconcuadrcula"/>
         <w:tblW w:w="0" w:type="auto"/>
         <w:tblLook w:val="04A0" w:firstRow="1" w:lastRow="0" w:firstColumn="1" w:lastColumn="0" w:noHBand="0" w:noVBand="1"/>
       </w:tblPr>
@@ -7218,6 +7402,18 @@
                 <w:lang w:val="es-ES_tradnl"/>
               </w:rPr>
             </w:pPr>
+            <w:r>
+              <w:rPr>
+                <w:lang w:val="es-ES_tradnl"/>
+              </w:rPr>
+              <w:t>Departamento de Control y Calidad</w:t>
+            </w:r>
+            <w:r>
+              <w:rPr>
+                <w:lang w:val="es-ES_tradnl"/>
+              </w:rPr>
+              <w:t xml:space="preserve"> e ingeniero/s empresa subcontratada.</w:t>
+            </w:r>
           </w:p>
         </w:tc>
       </w:tr>
@@ -7231,7 +7427,7 @@
     </w:p>
     <w:tbl>
       <w:tblPr>
-        <w:tblStyle w:val="TableGrid"/>
+        <w:tblStyle w:val="Tablaconcuadrcula"/>
         <w:tblW w:w="0" w:type="auto"/>
         <w:tblLook w:val="04A0" w:firstRow="1" w:lastRow="0" w:firstColumn="1" w:lastColumn="0" w:noHBand="0" w:noVBand="1"/>
       </w:tblPr>
@@ -7434,6 +7630,7 @@
                 <w:b/>
                 <w:lang w:val="es-ES_tradnl"/>
               </w:rPr>
+              <w:lastRenderedPageBreak/>
               <w:t>Descripción:</w:t>
             </w:r>
           </w:p>
@@ -7518,7 +7715,6 @@
               <w:rPr>
                 <w:lang w:val="es-ES_tradnl"/>
               </w:rPr>
-              <w:lastRenderedPageBreak/>
               <w:t>6.2.3. Elaboración de informes y estadísticas de uso.</w:t>
             </w:r>
           </w:p>
@@ -7541,7 +7737,6 @@
                 <w:b/>
                 <w:lang w:val="es-ES_tradnl"/>
               </w:rPr>
-              <w:lastRenderedPageBreak/>
               <w:t>Duración:</w:t>
             </w:r>
           </w:p>
@@ -7596,6 +7791,12 @@
                 <w:lang w:val="es-ES_tradnl"/>
               </w:rPr>
             </w:pPr>
+            <w:r>
+              <w:rPr>
+                <w:lang w:val="es-ES_tradnl"/>
+              </w:rPr>
+              <w:t>Departamento de Control y Calidad</w:t>
+            </w:r>
           </w:p>
         </w:tc>
       </w:tr>
@@ -7609,7 +7810,7 @@
     </w:p>
     <w:tbl>
       <w:tblPr>
-        <w:tblStyle w:val="TableGrid"/>
+        <w:tblStyle w:val="Tablaconcuadrcula"/>
         <w:tblW w:w="0" w:type="auto"/>
         <w:tblLook w:val="04A0" w:firstRow="1" w:lastRow="0" w:firstColumn="1" w:lastColumn="0" w:noHBand="0" w:noVBand="1"/>
       </w:tblPr>
@@ -7906,6 +8107,14 @@
                 <w:lang w:val="es-ES_tradnl"/>
               </w:rPr>
             </w:pPr>
+            <w:r>
+              <w:rPr>
+                <w:lang w:val="es-ES_tradnl"/>
+              </w:rPr>
+              <w:t>15</w:t>
+            </w:r>
+            <w:bookmarkStart w:id="0" w:name="_GoBack"/>
+            <w:bookmarkEnd w:id="0"/>
           </w:p>
         </w:tc>
       </w:tr>
@@ -7940,6 +8149,12 @@
                 <w:lang w:val="es-ES_tradnl"/>
               </w:rPr>
             </w:pPr>
+            <w:r>
+              <w:rPr>
+                <w:lang w:val="es-ES_tradnl"/>
+              </w:rPr>
+              <w:t>Departamento de Control y Calidad</w:t>
+            </w:r>
           </w:p>
         </w:tc>
       </w:tr>
@@ -7953,7 +8168,7 @@
     </w:p>
     <w:tbl>
       <w:tblPr>
-        <w:tblStyle w:val="TableGrid"/>
+        <w:tblStyle w:val="Tablaconcuadrcula"/>
         <w:tblW w:w="0" w:type="auto"/>
         <w:tblLook w:val="04A0" w:firstRow="1" w:lastRow="0" w:firstColumn="1" w:lastColumn="0" w:noHBand="0" w:noVBand="1"/>
       </w:tblPr>
@@ -8208,89 +8423,59 @@
               <w:rPr>
                 <w:lang w:val="es-ES_tradnl"/>
               </w:rPr>
-              <w:t>7</w:t>
-            </w:r>
-            <w:r>
-              <w:rPr>
-                <w:lang w:val="es-ES_tradnl"/>
-              </w:rPr>
-              <w:t>.1.1. Implementación</w:t>
-            </w:r>
-          </w:p>
-          <w:p>
-            <w:pPr>
-              <w:rPr>
-                <w:lang w:val="es-ES_tradnl"/>
-              </w:rPr>
-            </w:pPr>
-            <w:r>
-              <w:rPr>
-                <w:lang w:val="es-ES_tradnl"/>
-              </w:rPr>
-              <w:t>7</w:t>
-            </w:r>
-            <w:r>
-              <w:rPr>
-                <w:lang w:val="es-ES_tradnl"/>
-              </w:rPr>
-              <w:t>.1.1.1. Reparto e instalación de dispositivos.</w:t>
-            </w:r>
-          </w:p>
-          <w:p>
-            <w:pPr>
-              <w:rPr>
-                <w:lang w:val="es-ES_tradnl"/>
-              </w:rPr>
-            </w:pPr>
-            <w:r>
-              <w:rPr>
-                <w:lang w:val="es-ES_tradnl"/>
-              </w:rPr>
-              <w:t>7</w:t>
-            </w:r>
-            <w:r>
-              <w:rPr>
-                <w:lang w:val="es-ES_tradnl"/>
-              </w:rPr>
-              <w:t>.1.1.2. Ajuste de dispositivos.</w:t>
-            </w:r>
-          </w:p>
-          <w:p>
-            <w:pPr>
-              <w:rPr>
-                <w:lang w:val="es-ES_tradnl"/>
-              </w:rPr>
-            </w:pPr>
-            <w:r>
-              <w:rPr>
-                <w:lang w:val="es-ES_tradnl"/>
-              </w:rPr>
-              <w:t>7</w:t>
-            </w:r>
-            <w:r>
-              <w:rPr>
-                <w:lang w:val="es-ES_tradnl"/>
-              </w:rPr>
-              <w:t>.1.2. Comprobación del estado del sistema.</w:t>
-            </w:r>
-          </w:p>
-          <w:p>
-            <w:pPr>
-              <w:rPr>
-                <w:lang w:val="es-ES_tradnl"/>
-              </w:rPr>
-            </w:pPr>
-            <w:r>
-              <w:rPr>
-                <w:lang w:val="es-ES_tradnl"/>
-              </w:rPr>
-              <w:t>7</w:t>
-            </w:r>
-            <w:r>
-              <w:rPr>
-                <w:lang w:val="es-ES_tradnl"/>
-              </w:rPr>
-              <w:t>.1.3. Pruebas de ejecución.</w:t>
+              <w:t>7.1.1. Implementación</w:t>
+            </w:r>
+          </w:p>
+          <w:p>
+            <w:pPr>
+              <w:rPr>
+                <w:lang w:val="es-ES_tradnl"/>
+              </w:rPr>
+            </w:pPr>
+            <w:r>
+              <w:rPr>
+                <w:lang w:val="es-ES_tradnl"/>
+              </w:rPr>
+              <w:t>7.1.1.1. Reparto e instalación de dispositivos.</w:t>
+            </w:r>
+          </w:p>
+          <w:p>
+            <w:pPr>
+              <w:rPr>
+                <w:lang w:val="es-ES_tradnl"/>
+              </w:rPr>
+            </w:pPr>
+            <w:r>
+              <w:rPr>
+                <w:lang w:val="es-ES_tradnl"/>
+              </w:rPr>
+              <w:t>7.1.1.2. Ajuste de dispositivos.</w:t>
+            </w:r>
+          </w:p>
+          <w:p>
+            <w:pPr>
+              <w:rPr>
+                <w:lang w:val="es-ES_tradnl"/>
+              </w:rPr>
+            </w:pPr>
+            <w:r>
+              <w:rPr>
+                <w:lang w:val="es-ES_tradnl"/>
+              </w:rPr>
+              <w:t>7.1.2. Comprobación del estado del sistema.</w:t>
+            </w:r>
+          </w:p>
+          <w:p>
+            <w:pPr>
+              <w:rPr>
+                <w:lang w:val="es-ES_tradnl"/>
+              </w:rPr>
+            </w:pPr>
+            <w:r>
+              <w:rPr>
+                <w:lang w:val="es-ES_tradnl"/>
+              </w:rPr>
+              <w:t>7.1.3. Pruebas de ejecución.</w:t>
             </w:r>
           </w:p>
         </w:tc>
@@ -8366,6 +8551,18 @@
                 <w:lang w:val="es-ES_tradnl"/>
               </w:rPr>
             </w:pPr>
+            <w:r>
+              <w:rPr>
+                <w:lang w:val="es-ES_tradnl"/>
+              </w:rPr>
+              <w:t>Departamento de Control y Calidad</w:t>
+            </w:r>
+            <w:r>
+              <w:rPr>
+                <w:lang w:val="es-ES_tradnl"/>
+              </w:rPr>
+              <w:t xml:space="preserve"> e ingenieros empresa subcontratada</w:t>
+            </w:r>
           </w:p>
         </w:tc>
       </w:tr>
@@ -8386,7 +8583,7 @@
     </w:p>
     <w:tbl>
       <w:tblPr>
-        <w:tblStyle w:val="TableGrid"/>
+        <w:tblStyle w:val="Tablaconcuadrcula"/>
         <w:tblW w:w="0" w:type="auto"/>
         <w:tblLook w:val="04A0" w:firstRow="1" w:lastRow="0" w:firstColumn="1" w:lastColumn="0" w:noHBand="0" w:noVBand="1"/>
       </w:tblPr>
@@ -8680,34 +8877,30 @@
               <w:rPr>
                 <w:lang w:val="es-ES_tradnl"/>
               </w:rPr>
-              <w:t>7.2.4. Dar paso al servicio</w:t>
-            </w:r>
-            <w:r>
-              <w:rPr>
-                <w:lang w:val="es-ES_tradnl"/>
-              </w:rPr>
-              <w:t xml:space="preserve"> </w:t>
-            </w:r>
-          </w:p>
-        </w:tc>
-      </w:tr>
-      <w:tr>
-        <w:tc>
-          <w:tcPr>
-            <w:tcW w:w="3823" w:type="dxa"/>
-          </w:tcPr>
-          <w:p>
-            <w:pPr>
-              <w:rPr>
-                <w:b/>
-                <w:lang w:val="es-ES_tradnl"/>
-              </w:rPr>
-            </w:pPr>
-            <w:r>
-              <w:rPr>
-                <w:b/>
-                <w:lang w:val="es-ES_tradnl"/>
-              </w:rPr>
+              <w:lastRenderedPageBreak/>
+              <w:t xml:space="preserve">7.2.4. Dar paso al servicio </w:t>
+            </w:r>
+          </w:p>
+        </w:tc>
+      </w:tr>
+      <w:tr>
+        <w:tc>
+          <w:tcPr>
+            <w:tcW w:w="3823" w:type="dxa"/>
+          </w:tcPr>
+          <w:p>
+            <w:pPr>
+              <w:rPr>
+                <w:b/>
+                <w:lang w:val="es-ES_tradnl"/>
+              </w:rPr>
+            </w:pPr>
+            <w:r>
+              <w:rPr>
+                <w:b/>
+                <w:lang w:val="es-ES_tradnl"/>
+              </w:rPr>
+              <w:lastRenderedPageBreak/>
               <w:t>Duración:</w:t>
             </w:r>
           </w:p>
@@ -8728,8 +8921,6 @@
               </w:rPr>
               <w:t>4</w:t>
             </w:r>
-            <w:bookmarkStart w:id="0" w:name="_GoBack"/>
-            <w:bookmarkEnd w:id="0"/>
           </w:p>
         </w:tc>
       </w:tr>
@@ -8764,6 +8955,12 @@
                 <w:lang w:val="es-ES_tradnl"/>
               </w:rPr>
             </w:pPr>
+            <w:r>
+              <w:rPr>
+                <w:lang w:val="es-ES_tradnl"/>
+              </w:rPr>
+              <w:t>PMO y Departamento de Control de Calidad</w:t>
+            </w:r>
           </w:p>
         </w:tc>
       </w:tr>
@@ -10096,13 +10293,13 @@
     <w:name w:val="Normal"/>
     <w:qFormat/>
   </w:style>
-  <w:style w:type="character" w:default="1" w:styleId="DefaultParagraphFont">
+  <w:style w:type="character" w:default="1" w:styleId="Fuentedeprrafopredeter">
     <w:name w:val="Default Paragraph Font"/>
     <w:uiPriority w:val="1"/>
     <w:semiHidden/>
     <w:unhideWhenUsed/>
   </w:style>
-  <w:style w:type="table" w:default="1" w:styleId="TableNormal">
+  <w:style w:type="table" w:default="1" w:styleId="Tablanormal">
     <w:name w:val="Normal Table"/>
     <w:uiPriority w:val="99"/>
     <w:semiHidden/>
@@ -10117,15 +10314,15 @@
       </w:tblCellMar>
     </w:tblPr>
   </w:style>
-  <w:style w:type="numbering" w:default="1" w:styleId="NoList">
+  <w:style w:type="numbering" w:default="1" w:styleId="Sinlista">
     <w:name w:val="No List"/>
     <w:uiPriority w:val="99"/>
     <w:semiHidden/>
     <w:unhideWhenUsed/>
   </w:style>
-  <w:style w:type="table" w:styleId="TableGrid">
+  <w:style w:type="table" w:styleId="Tablaconcuadrcula">
     <w:name w:val="Table Grid"/>
-    <w:basedOn w:val="TableNormal"/>
+    <w:basedOn w:val="Tablanormal"/>
     <w:uiPriority w:val="39"/>
     <w:rsid w:val="00057D29"/>
     <w:pPr>
@@ -10142,7 +10339,7 @@
       </w:tblBorders>
     </w:tblPr>
   </w:style>
-  <w:style w:type="paragraph" w:styleId="ListParagraph">
+  <w:style w:type="paragraph" w:styleId="Prrafodelista">
     <w:name w:val="List Paragraph"/>
     <w:basedOn w:val="Normal"/>
     <w:uiPriority w:val="34"/>

</xml_diff>

<commit_message>
Modificación del diccionario del WBS
</commit_message>
<xml_diff>
--- a/Documentos_generados/Integracion_Alcance/Alcance/DICCIONARIO DE LA WBS.docx
+++ b/Documentos_generados/Integracion_Alcance/Alcance/DICCIONARIO DE LA WBS.docx
@@ -2,6 +2,177 @@
 <file path=word/document.xml><?xml version="1.0" encoding="utf-8"?>
 <w:document xmlns:wpc="http://schemas.microsoft.com/office/word/2010/wordprocessingCanvas" xmlns:cx="http://schemas.microsoft.com/office/drawing/2014/chartex" xmlns:cx1="http://schemas.microsoft.com/office/drawing/2015/9/8/chartex" xmlns:cx2="http://schemas.microsoft.com/office/drawing/2015/10/21/chartex" xmlns:cx3="http://schemas.microsoft.com/office/drawing/2016/5/9/chartex" xmlns:cx4="http://schemas.microsoft.com/office/drawing/2016/5/10/chartex" xmlns:cx5="http://schemas.microsoft.com/office/drawing/2016/5/11/chartex" xmlns:cx6="http://schemas.microsoft.com/office/drawing/2016/5/12/chartex" xmlns:cx7="http://schemas.microsoft.com/office/drawing/2016/5/13/chartex" xmlns:cx8="http://schemas.microsoft.com/office/drawing/2016/5/14/chartex" xmlns:mc="http://schemas.openxmlformats.org/markup-compatibility/2006" xmlns:aink="http://schemas.microsoft.com/office/drawing/2016/ink" xmlns:am3d="http://schemas.microsoft.com/office/drawing/2017/model3d" xmlns:o="urn:schemas-microsoft-com:office:office" xmlns:r="http://schemas.openxmlformats.org/officeDocument/2006/relationships" xmlns:m="http://schemas.openxmlformats.org/officeDocument/2006/math" xmlns:v="urn:schemas-microsoft-com:vml" xmlns:wp14="http://schemas.microsoft.com/office/word/2010/wordprocessingDrawing" xmlns:wp="http://schemas.openxmlformats.org/drawingml/2006/wordprocessingDrawing" xmlns:w10="urn:schemas-microsoft-com:office:word" xmlns:w="http://schemas.openxmlformats.org/wordprocessingml/2006/main" xmlns:w14="http://schemas.microsoft.com/office/word/2010/wordml" xmlns:w15="http://schemas.microsoft.com/office/word/2012/wordml" xmlns:w16cid="http://schemas.microsoft.com/office/word/2016/wordml/cid" xmlns:w16se="http://schemas.microsoft.com/office/word/2015/wordml/symex" xmlns:wpg="http://schemas.microsoft.com/office/word/2010/wordprocessingGroup" xmlns:wpi="http://schemas.microsoft.com/office/word/2010/wordprocessingInk" xmlns:wne="http://schemas.microsoft.com/office/word/2006/wordml" xmlns:wps="http://schemas.microsoft.com/office/word/2010/wordprocessingShape" mc:Ignorable="w14 w15 w16se w16cid wp14">
   <w:body>
+    <w:tbl>
+      <w:tblPr>
+        <w:tblStyle w:val="Tablaconcuadrcula"/>
+        <w:tblW w:w="0" w:type="auto"/>
+        <w:tblLook w:val="04A0" w:firstRow="1" w:lastRow="0" w:firstColumn="1" w:lastColumn="0" w:noHBand="0" w:noVBand="1"/>
+      </w:tblPr>
+      <w:tblGrid>
+        <w:gridCol w:w="2831"/>
+        <w:gridCol w:w="2831"/>
+        <w:gridCol w:w="2832"/>
+      </w:tblGrid>
+      <w:tr>
+        <w:tc>
+          <w:tcPr>
+            <w:tcW w:w="2831" w:type="dxa"/>
+          </w:tcPr>
+          <w:p>
+            <w:pPr>
+              <w:rPr>
+                <w:lang w:val="es-ES_tradnl"/>
+              </w:rPr>
+            </w:pPr>
+            <w:r>
+              <w:rPr>
+                <w:lang w:val="es-ES_tradnl"/>
+              </w:rPr>
+              <w:t>Versión</w:t>
+            </w:r>
+          </w:p>
+        </w:tc>
+        <w:tc>
+          <w:tcPr>
+            <w:tcW w:w="2831" w:type="dxa"/>
+          </w:tcPr>
+          <w:p>
+            <w:pPr>
+              <w:rPr>
+                <w:lang w:val="es-ES_tradnl"/>
+              </w:rPr>
+            </w:pPr>
+            <w:r>
+              <w:rPr>
+                <w:lang w:val="es-ES_tradnl"/>
+              </w:rPr>
+              <w:t>Fecha</w:t>
+            </w:r>
+          </w:p>
+        </w:tc>
+        <w:tc>
+          <w:tcPr>
+            <w:tcW w:w="2832" w:type="dxa"/>
+          </w:tcPr>
+          <w:p>
+            <w:pPr>
+              <w:rPr>
+                <w:lang w:val="es-ES_tradnl"/>
+              </w:rPr>
+            </w:pPr>
+          </w:p>
+        </w:tc>
+      </w:tr>
+      <w:tr>
+        <w:tc>
+          <w:tcPr>
+            <w:tcW w:w="2831" w:type="dxa"/>
+          </w:tcPr>
+          <w:p>
+            <w:pPr>
+              <w:rPr>
+                <w:lang w:val="es-ES_tradnl"/>
+              </w:rPr>
+            </w:pPr>
+            <w:r>
+              <w:rPr>
+                <w:lang w:val="es-ES_tradnl"/>
+              </w:rPr>
+              <w:t>v.0.1</w:t>
+            </w:r>
+          </w:p>
+        </w:tc>
+        <w:tc>
+          <w:tcPr>
+            <w:tcW w:w="2831" w:type="dxa"/>
+          </w:tcPr>
+          <w:p>
+            <w:pPr>
+              <w:rPr>
+                <w:lang w:val="es-ES_tradnl"/>
+              </w:rPr>
+            </w:pPr>
+            <w:r>
+              <w:rPr>
+                <w:lang w:val="es-ES_tradnl"/>
+              </w:rPr>
+              <w:t>01/11/2018</w:t>
+            </w:r>
+          </w:p>
+        </w:tc>
+        <w:tc>
+          <w:tcPr>
+            <w:tcW w:w="2832" w:type="dxa"/>
+          </w:tcPr>
+          <w:p>
+            <w:pPr>
+              <w:rPr>
+                <w:lang w:val="es-ES_tradnl"/>
+              </w:rPr>
+            </w:pPr>
+          </w:p>
+        </w:tc>
+      </w:tr>
+      <w:tr>
+        <w:tc>
+          <w:tcPr>
+            <w:tcW w:w="2831" w:type="dxa"/>
+          </w:tcPr>
+          <w:p>
+            <w:pPr>
+              <w:rPr>
+                <w:lang w:val="es-ES_tradnl"/>
+              </w:rPr>
+            </w:pPr>
+            <w:r>
+              <w:rPr>
+                <w:lang w:val="es-ES_tradnl"/>
+              </w:rPr>
+              <w:t>V.1.0</w:t>
+            </w:r>
+          </w:p>
+        </w:tc>
+        <w:tc>
+          <w:tcPr>
+            <w:tcW w:w="2831" w:type="dxa"/>
+          </w:tcPr>
+          <w:p>
+            <w:pPr>
+              <w:rPr>
+                <w:lang w:val="es-ES_tradnl"/>
+              </w:rPr>
+            </w:pPr>
+            <w:r>
+              <w:rPr>
+                <w:lang w:val="es-ES_tradnl"/>
+              </w:rPr>
+              <w:t>08/11/2018</w:t>
+            </w:r>
+            <w:bookmarkStart w:id="0" w:name="_GoBack"/>
+            <w:bookmarkEnd w:id="0"/>
+          </w:p>
+        </w:tc>
+        <w:tc>
+          <w:tcPr>
+            <w:tcW w:w="2832" w:type="dxa"/>
+          </w:tcPr>
+          <w:p>
+            <w:pPr>
+              <w:rPr>
+                <w:lang w:val="es-ES_tradnl"/>
+              </w:rPr>
+            </w:pPr>
+          </w:p>
+        </w:tc>
+      </w:tr>
+    </w:tbl>
+    <w:p>
+      <w:pPr>
+        <w:rPr>
+          <w:lang w:val="es-ES_tradnl"/>
+        </w:rPr>
+      </w:pPr>
+    </w:p>
     <w:p>
       <w:r>
         <w:rPr>
@@ -398,7 +569,7 @@
               <w:rPr>
                 <w:lang w:val="es-ES_tradnl"/>
               </w:rPr>
-              <w:t>2</w:t>
+              <w:t>3</w:t>
             </w:r>
           </w:p>
         </w:tc>
@@ -816,7 +987,7 @@
             <w:pPr>
               <w:pStyle w:val="Prrafodelista"/>
               <w:numPr>
-                <w:ilvl w:val="3"/>
+                <w:ilvl w:val="2"/>
                 <w:numId w:val="8"/>
               </w:numPr>
               <w:rPr>
@@ -867,7 +1038,7 @@
               <w:rPr>
                 <w:lang w:val="es-ES_tradnl"/>
               </w:rPr>
-              <w:t>6-7</w:t>
+              <w:t>12</w:t>
             </w:r>
           </w:p>
         </w:tc>
@@ -1242,6 +1413,7 @@
                 <w:b/>
                 <w:lang w:val="es-ES_tradnl"/>
               </w:rPr>
+              <w:lastRenderedPageBreak/>
               <w:t>Duración:</w:t>
             </w:r>
           </w:p>
@@ -1260,7 +1432,7 @@
               <w:rPr>
                 <w:lang w:val="es-ES_tradnl"/>
               </w:rPr>
-              <w:t>1</w:t>
+              <w:t>5</w:t>
             </w:r>
           </w:p>
         </w:tc>
@@ -1354,7 +1526,6 @@
                 <w:b/>
                 <w:lang w:val="es-ES_tradnl"/>
               </w:rPr>
-              <w:lastRenderedPageBreak/>
               <w:t>Proyecto:</w:t>
             </w:r>
           </w:p>
@@ -1624,7 +1795,7 @@
               <w:rPr>
                 <w:lang w:val="es-ES_tradnl"/>
               </w:rPr>
-              <w:t>1</w:t>
+              <w:t>3</w:t>
             </w:r>
           </w:p>
         </w:tc>
@@ -2002,7 +2173,7 @@
               <w:rPr>
                 <w:lang w:val="es-ES_tradnl"/>
               </w:rPr>
-              <w:t>4</w:t>
+              <w:t>7</w:t>
             </w:r>
           </w:p>
         </w:tc>
@@ -2405,7 +2576,7 @@
               <w:rPr>
                 <w:lang w:val="es-ES_tradnl"/>
               </w:rPr>
-              <w:t>3-4</w:t>
+              <w:t>7</w:t>
             </w:r>
           </w:p>
         </w:tc>
@@ -2492,6 +2663,7 @@
                 <w:b/>
                 <w:lang w:val="es-ES_tradnl"/>
               </w:rPr>
+              <w:lastRenderedPageBreak/>
               <w:t>Proyecto:</w:t>
             </w:r>
           </w:p>
@@ -2663,7 +2835,6 @@
                 <w:b/>
                 <w:lang w:val="es-ES_tradnl"/>
               </w:rPr>
-              <w:lastRenderedPageBreak/>
               <w:t>Descripción:</w:t>
             </w:r>
           </w:p>
@@ -3110,46 +3281,94 @@
               <w:rPr>
                 <w:lang w:val="es-ES_tradnl"/>
               </w:rPr>
-              <w:t>3.4. Plan de Gestión de Costes</w:t>
-            </w:r>
-          </w:p>
-          <w:p>
-            <w:pPr>
-              <w:rPr>
-                <w:lang w:val="es-ES_tradnl"/>
-              </w:rPr>
-            </w:pPr>
-            <w:r>
-              <w:rPr>
-                <w:lang w:val="es-ES_tradnl"/>
-              </w:rPr>
-              <w:t>3.4.1. Selección de herramientas de estimación.</w:t>
-            </w:r>
-          </w:p>
-          <w:p>
-            <w:pPr>
-              <w:rPr>
-                <w:lang w:val="es-ES_tradnl"/>
-              </w:rPr>
-            </w:pPr>
-            <w:r>
-              <w:rPr>
-                <w:lang w:val="es-ES_tradnl"/>
-              </w:rPr>
-              <w:t>3.4.2. Estimar Costes</w:t>
-            </w:r>
-          </w:p>
-          <w:p>
-            <w:pPr>
-              <w:rPr>
-                <w:lang w:val="es-ES_tradnl"/>
-              </w:rPr>
-            </w:pPr>
-            <w:r>
-              <w:rPr>
-                <w:lang w:val="es-ES_tradnl"/>
-              </w:rPr>
-              <w:t>3.4.2. Determinar Presupuesto</w:t>
+              <w:t>3.4.</w:t>
+            </w:r>
+            <w:r>
+              <w:rPr>
+                <w:lang w:val="es-ES_tradnl"/>
+              </w:rPr>
+              <w:t>1.</w:t>
+            </w:r>
+            <w:r>
+              <w:rPr>
+                <w:lang w:val="es-ES_tradnl"/>
+              </w:rPr>
+              <w:t xml:space="preserve"> Plan de Gestión de Costes</w:t>
+            </w:r>
+          </w:p>
+          <w:p>
+            <w:pPr>
+              <w:rPr>
+                <w:lang w:val="es-ES_tradnl"/>
+              </w:rPr>
+            </w:pPr>
+            <w:r>
+              <w:rPr>
+                <w:lang w:val="es-ES_tradnl"/>
+              </w:rPr>
+              <w:t>3.4.1.</w:t>
+            </w:r>
+            <w:r>
+              <w:rPr>
+                <w:lang w:val="es-ES_tradnl"/>
+              </w:rPr>
+              <w:t>1.</w:t>
+            </w:r>
+            <w:r>
+              <w:rPr>
+                <w:lang w:val="es-ES_tradnl"/>
+              </w:rPr>
+              <w:t xml:space="preserve"> Selección de herramientas de estimación.</w:t>
+            </w:r>
+          </w:p>
+          <w:p>
+            <w:pPr>
+              <w:rPr>
+                <w:lang w:val="es-ES_tradnl"/>
+              </w:rPr>
+            </w:pPr>
+            <w:r>
+              <w:rPr>
+                <w:lang w:val="es-ES_tradnl"/>
+              </w:rPr>
+              <w:t>3.4.1.2</w:t>
+            </w:r>
+            <w:r>
+              <w:rPr>
+                <w:lang w:val="es-ES_tradnl"/>
+              </w:rPr>
+              <w:t>. Estimar Costes</w:t>
+            </w:r>
+          </w:p>
+          <w:p>
+            <w:pPr>
+              <w:rPr>
+                <w:lang w:val="es-ES_tradnl"/>
+              </w:rPr>
+            </w:pPr>
+            <w:r>
+              <w:rPr>
+                <w:lang w:val="es-ES_tradnl"/>
+              </w:rPr>
+              <w:t>3.4.1</w:t>
+            </w:r>
+            <w:r>
+              <w:rPr>
+                <w:lang w:val="es-ES_tradnl"/>
+              </w:rPr>
+              <w:t>.</w:t>
+            </w:r>
+            <w:r>
+              <w:rPr>
+                <w:lang w:val="es-ES_tradnl"/>
+              </w:rPr>
+              <w:t>3.</w:t>
+            </w:r>
+            <w:r>
+              <w:rPr>
+                <w:lang w:val="es-ES_tradnl"/>
+              </w:rPr>
+              <w:t xml:space="preserve"> Determinar Presupuesto</w:t>
             </w:r>
           </w:p>
         </w:tc>
@@ -3518,20 +3737,32 @@
               <w:rPr>
                 <w:lang w:val="es-ES_tradnl"/>
               </w:rPr>
-              <w:t>3.5.1.1. Asignación de personal</w:t>
-            </w:r>
-          </w:p>
-          <w:p>
-            <w:pPr>
-              <w:rPr>
-                <w:lang w:val="es-ES_tradnl"/>
-              </w:rPr>
-            </w:pPr>
-            <w:r>
-              <w:rPr>
-                <w:lang w:val="es-ES_tradnl"/>
-              </w:rPr>
-              <w:t>3.5.1.2. Asignación de responsabilidades</w:t>
+              <w:t xml:space="preserve">3.5.1.1. </w:t>
+            </w:r>
+            <w:r>
+              <w:rPr>
+                <w:lang w:val="es-ES_tradnl"/>
+              </w:rPr>
+              <w:t>Asignación de responsabilidades</w:t>
+            </w:r>
+          </w:p>
+          <w:p>
+            <w:pPr>
+              <w:rPr>
+                <w:lang w:val="es-ES_tradnl"/>
+              </w:rPr>
+            </w:pPr>
+            <w:r>
+              <w:rPr>
+                <w:lang w:val="es-ES_tradnl"/>
+              </w:rPr>
+              <w:t xml:space="preserve">3.5.1.2. </w:t>
+            </w:r>
+            <w:r>
+              <w:rPr>
+                <w:lang w:val="es-ES_tradnl"/>
+              </w:rPr>
+              <w:t>Asignación de personal</w:t>
             </w:r>
           </w:p>
           <w:p>
@@ -3597,7 +3828,7 @@
               <w:rPr>
                 <w:lang w:val="es-ES_tradnl"/>
               </w:rPr>
-              <w:t>4</w:t>
+              <w:t>6</w:t>
             </w:r>
           </w:p>
         </w:tc>
@@ -3769,6 +4000,7 @@
                 <w:b/>
                 <w:lang w:val="es-ES_tradnl"/>
               </w:rPr>
+              <w:lastRenderedPageBreak/>
               <w:t xml:space="preserve">Denominación del paquete del trabajo: </w:t>
             </w:r>
           </w:p>
@@ -3901,7 +4133,6 @@
                 <w:b/>
                 <w:lang w:val="es-ES_tradnl"/>
               </w:rPr>
-              <w:lastRenderedPageBreak/>
               <w:t>Actividades:</w:t>
             </w:r>
           </w:p>
@@ -3965,20 +4196,32 @@
               <w:rPr>
                 <w:lang w:val="es-ES_tradnl"/>
               </w:rPr>
-              <w:t>3.6.1.3. Análisis cuantitativo riesgos.</w:t>
-            </w:r>
-          </w:p>
-          <w:p>
-            <w:pPr>
-              <w:rPr>
-                <w:lang w:val="es-ES_tradnl"/>
-              </w:rPr>
-            </w:pPr>
-            <w:r>
-              <w:rPr>
-                <w:lang w:val="es-ES_tradnl"/>
-              </w:rPr>
-              <w:t>3.6.1.4. Análisis cualitativo de riesgos.</w:t>
+              <w:t xml:space="preserve">3.6.1.3. </w:t>
+            </w:r>
+            <w:r>
+              <w:rPr>
+                <w:lang w:val="es-ES_tradnl"/>
+              </w:rPr>
+              <w:t>Análisis cualitativo de riesgos.</w:t>
+            </w:r>
+          </w:p>
+          <w:p>
+            <w:pPr>
+              <w:rPr>
+                <w:lang w:val="es-ES_tradnl"/>
+              </w:rPr>
+            </w:pPr>
+            <w:r>
+              <w:rPr>
+                <w:lang w:val="es-ES_tradnl"/>
+              </w:rPr>
+              <w:t xml:space="preserve">3.6.1.4. </w:t>
+            </w:r>
+            <w:r>
+              <w:rPr>
+                <w:lang w:val="es-ES_tradnl"/>
+              </w:rPr>
+              <w:t>Análisis cuantitativo riesgos.</w:t>
             </w:r>
           </w:p>
           <w:p>
@@ -4031,7 +4274,7 @@
               <w:rPr>
                 <w:lang w:val="es-ES_tradnl"/>
               </w:rPr>
-              <w:t>5-6</w:t>
+              <w:t>10</w:t>
             </w:r>
           </w:p>
         </w:tc>
@@ -4373,21 +4616,19 @@
               <w:rPr>
                 <w:lang w:val="es-ES_tradnl"/>
               </w:rPr>
-              <w:t xml:space="preserve">4.1.1.2. Pliego de </w:t>
-            </w:r>
-            <w:proofErr w:type="spellStart"/>
-            <w:r>
-              <w:rPr>
-                <w:lang w:val="es-ES_tradnl"/>
-              </w:rPr>
-              <w:t>contración</w:t>
-            </w:r>
-            <w:proofErr w:type="spellEnd"/>
-            <w:r>
-              <w:rPr>
-                <w:lang w:val="es-ES_tradnl"/>
-              </w:rPr>
-              <w:t>.</w:t>
+              <w:t>4.1.1.2. Pliego de contra</w:t>
+            </w:r>
+            <w:r>
+              <w:rPr>
+                <w:lang w:val="es-ES_tradnl"/>
+              </w:rPr>
+              <w:t>ta</w:t>
+            </w:r>
+            <w:r>
+              <w:rPr>
+                <w:lang w:val="es-ES_tradnl"/>
+              </w:rPr>
+              <w:t>ción.</w:t>
             </w:r>
           </w:p>
           <w:p>
@@ -4453,7 +4694,7 @@
               <w:rPr>
                 <w:lang w:val="es-ES_tradnl"/>
               </w:rPr>
-              <w:t>7</w:t>
+              <w:t>13</w:t>
             </w:r>
           </w:p>
         </w:tc>
@@ -5017,6 +5258,7 @@
                 <w:b/>
                 <w:lang w:val="es-ES_tradnl"/>
               </w:rPr>
+              <w:lastRenderedPageBreak/>
               <w:t xml:space="preserve">Cliente: </w:t>
             </w:r>
           </w:p>
@@ -5162,36 +5404,28 @@
               <w:rPr>
                 <w:lang w:val="es-ES_tradnl"/>
               </w:rPr>
-              <w:t xml:space="preserve">Proceso para la correcta gestión, administración y control de los activos en compra de la empresa. </w:t>
-            </w:r>
-            <w:r>
-              <w:rPr>
-                <w:lang w:val="es-ES_tradnl"/>
-              </w:rPr>
-              <w:lastRenderedPageBreak/>
-              <w:t>Generación de órgano controlador de la inyección de fondos del proyecto.</w:t>
-            </w:r>
-          </w:p>
-        </w:tc>
-      </w:tr>
-      <w:tr>
-        <w:tc>
-          <w:tcPr>
-            <w:tcW w:w="3823" w:type="dxa"/>
-          </w:tcPr>
-          <w:p>
-            <w:pPr>
-              <w:rPr>
-                <w:b/>
-                <w:lang w:val="es-ES_tradnl"/>
-              </w:rPr>
-            </w:pPr>
-            <w:r>
-              <w:rPr>
-                <w:b/>
-                <w:lang w:val="es-ES_tradnl"/>
-              </w:rPr>
-              <w:lastRenderedPageBreak/>
+              <w:t>Proceso para la correcta gestión, administración y control de los activos en compra de la empresa. Generación de órgano controlador de la inyección de fondos del proyecto.</w:t>
+            </w:r>
+          </w:p>
+        </w:tc>
+      </w:tr>
+      <w:tr>
+        <w:tc>
+          <w:tcPr>
+            <w:tcW w:w="3823" w:type="dxa"/>
+          </w:tcPr>
+          <w:p>
+            <w:pPr>
+              <w:rPr>
+                <w:b/>
+                <w:lang w:val="es-ES_tradnl"/>
+              </w:rPr>
+            </w:pPr>
+            <w:r>
+              <w:rPr>
+                <w:b/>
+                <w:lang w:val="es-ES_tradnl"/>
+              </w:rPr>
               <w:t>Actividades:</w:t>
             </w:r>
           </w:p>
@@ -6411,7 +6645,6 @@
                 <w:b/>
                 <w:lang w:val="es-ES_tradnl"/>
               </w:rPr>
-              <w:lastRenderedPageBreak/>
               <w:t>Descripción:</w:t>
             </w:r>
           </w:p>
@@ -7630,7 +7863,6 @@
                 <w:b/>
                 <w:lang w:val="es-ES_tradnl"/>
               </w:rPr>
-              <w:lastRenderedPageBreak/>
               <w:t>Descripción:</w:t>
             </w:r>
           </w:p>
@@ -8113,8 +8345,6 @@
               </w:rPr>
               <w:t>15</w:t>
             </w:r>
-            <w:bookmarkStart w:id="0" w:name="_GoBack"/>
-            <w:bookmarkEnd w:id="0"/>
           </w:p>
         </w:tc>
       </w:tr>
@@ -8740,6 +8970,7 @@
                 <w:b/>
                 <w:lang w:val="es-ES_tradnl"/>
               </w:rPr>
+              <w:lastRenderedPageBreak/>
               <w:t>Código en la WBS:</w:t>
             </w:r>
           </w:p>
@@ -8877,7 +9108,6 @@
               <w:rPr>
                 <w:lang w:val="es-ES_tradnl"/>
               </w:rPr>
-              <w:lastRenderedPageBreak/>
               <w:t xml:space="preserve">7.2.4. Dar paso al servicio </w:t>
             </w:r>
           </w:p>
@@ -8900,7 +9130,6 @@
                 <w:b/>
                 <w:lang w:val="es-ES_tradnl"/>
               </w:rPr>
-              <w:lastRenderedPageBreak/>
               <w:t>Duración:</w:t>
             </w:r>
           </w:p>

</xml_diff>

<commit_message>
Modificación de los documentos
</commit_message>
<xml_diff>
--- a/Documentos_generados/Integracion_Alcance/Alcance/DICCIONARIO DE LA WBS.docx
+++ b/Documentos_generados/Integracion_Alcance/Alcance/DICCIONARIO DE LA WBS.docx
@@ -148,8 +148,6 @@
               </w:rPr>
               <w:t>08/11/2018</w:t>
             </w:r>
-            <w:bookmarkStart w:id="0" w:name="_GoBack"/>
-            <w:bookmarkEnd w:id="0"/>
           </w:p>
         </w:tc>
         <w:tc>
@@ -5180,6 +5178,13 @@
         </w:rPr>
       </w:pPr>
     </w:p>
+    <w:p>
+      <w:pPr>
+        <w:rPr>
+          <w:lang w:val="es-ES_tradnl"/>
+        </w:rPr>
+      </w:pPr>
+    </w:p>
     <w:tbl>
       <w:tblPr>
         <w:tblStyle w:val="Tablaconcuadrcula"/>
@@ -5208,6 +5213,7 @@
                 <w:b/>
                 <w:lang w:val="es-ES_tradnl"/>
               </w:rPr>
+              <w:lastRenderedPageBreak/>
               <w:t>Proyecto:</w:t>
             </w:r>
           </w:p>
@@ -5237,6 +5243,12 @@
               <w:t>MeCuida</w:t>
             </w:r>
             <w:proofErr w:type="spellEnd"/>
+            <w:r>
+              <w:rPr>
+                <w:lang w:val="es-ES_tradnl"/>
+              </w:rPr>
+              <w:t xml:space="preserve"> </w:t>
+            </w:r>
           </w:p>
         </w:tc>
       </w:tr>
@@ -5258,7 +5270,6 @@
                 <w:b/>
                 <w:lang w:val="es-ES_tradnl"/>
               </w:rPr>
-              <w:lastRenderedPageBreak/>
               <w:t xml:space="preserve">Cliente: </w:t>
             </w:r>
           </w:p>
@@ -5318,7 +5329,7 @@
               <w:rPr>
                 <w:lang w:val="es-ES_tradnl"/>
               </w:rPr>
-              <w:t>Gestión de compras</w:t>
+              <w:t>Modelo de formación</w:t>
             </w:r>
           </w:p>
         </w:tc>
@@ -5358,13 +5369,7 @@
               <w:rPr>
                 <w:lang w:val="es-ES_tradnl"/>
               </w:rPr>
-              <w:t>4.</w:t>
-            </w:r>
-            <w:r>
-              <w:rPr>
-                <w:lang w:val="es-ES_tradnl"/>
-              </w:rPr>
-              <w:t>3</w:t>
+              <w:t>5.1.</w:t>
             </w:r>
           </w:p>
         </w:tc>
@@ -5404,7 +5409,7 @@
               <w:rPr>
                 <w:lang w:val="es-ES_tradnl"/>
               </w:rPr>
-              <w:t>Proceso para la correcta gestión, administración y control de los activos en compra de la empresa. Generación de órgano controlador de la inyección de fondos del proyecto.</w:t>
+              <w:t>Establecer periodos de formación, sistema de formación y ámbito de formación. Generación de cursos de formación.</w:t>
             </w:r>
           </w:p>
         </w:tc>
@@ -5444,77 +5449,26 @@
               <w:rPr>
                 <w:lang w:val="es-ES_tradnl"/>
               </w:rPr>
-              <w:t>4.3.1. Junta para la elección de personal.</w:t>
-            </w:r>
-          </w:p>
-          <w:p>
-            <w:pPr>
-              <w:rPr>
-                <w:lang w:val="es-ES_tradnl"/>
-              </w:rPr>
-            </w:pPr>
-            <w:r>
-              <w:rPr>
-                <w:lang w:val="es-ES_tradnl"/>
-              </w:rPr>
-              <w:t>4.3.2. Establecimiento de responsabilidades, objetivos y prioridades.</w:t>
-            </w:r>
-          </w:p>
-          <w:p>
-            <w:pPr>
-              <w:rPr>
-                <w:lang w:val="es-ES_tradnl"/>
-              </w:rPr>
-            </w:pPr>
-            <w:r>
-              <w:rPr>
-                <w:lang w:val="es-ES_tradnl"/>
-              </w:rPr>
-              <w:t>4.3.3.</w:t>
-            </w:r>
-            <w:r>
-              <w:rPr>
-                <w:lang w:val="es-ES_tradnl"/>
-              </w:rPr>
-              <w:t xml:space="preserve"> Plan de gestión de adquisiciones</w:t>
-            </w:r>
-          </w:p>
-          <w:p>
-            <w:pPr>
-              <w:rPr>
-                <w:lang w:val="es-ES_tradnl"/>
-              </w:rPr>
-            </w:pPr>
-            <w:r>
-              <w:rPr>
-                <w:lang w:val="es-ES_tradnl"/>
-              </w:rPr>
-              <w:t>4.3.3.1. Selección de proveedores.</w:t>
-            </w:r>
-          </w:p>
-          <w:p>
-            <w:pPr>
-              <w:rPr>
-                <w:lang w:val="es-ES_tradnl"/>
-              </w:rPr>
-            </w:pPr>
-            <w:r>
-              <w:rPr>
-                <w:lang w:val="es-ES_tradnl"/>
-              </w:rPr>
-              <w:t>4.3.</w:t>
-            </w:r>
-            <w:r>
-              <w:rPr>
-                <w:lang w:val="es-ES_tradnl"/>
-              </w:rPr>
-              <w:t>4</w:t>
-            </w:r>
-            <w:r>
-              <w:rPr>
-                <w:lang w:val="es-ES_tradnl"/>
-              </w:rPr>
-              <w:t>. Control del desarrollo</w:t>
+              <w:t>5.1.1. Temario</w:t>
+            </w:r>
+          </w:p>
+          <w:p>
+            <w:pPr>
+              <w:rPr>
+                <w:lang w:val="es-ES_tradnl"/>
+              </w:rPr>
+            </w:pPr>
+            <w:r>
+              <w:rPr>
+                <w:lang w:val="es-ES_tradnl"/>
+              </w:rPr>
+              <w:t>5.1.</w:t>
+            </w:r>
+            <w:r>
+              <w:rPr>
+                <w:lang w:val="es-ES_tradnl"/>
+              </w:rPr>
+              <w:t>2</w:t>
             </w:r>
             <w:r>
               <w:rPr>
@@ -5522,6 +5476,52 @@
               </w:rPr>
               <w:t>.</w:t>
             </w:r>
+            <w:r>
+              <w:rPr>
+                <w:lang w:val="es-ES_tradnl"/>
+              </w:rPr>
+              <w:t xml:space="preserve"> </w:t>
+            </w:r>
+            <w:proofErr w:type="gramStart"/>
+            <w:r>
+              <w:rPr>
+                <w:lang w:val="es-ES_tradnl"/>
+              </w:rPr>
+              <w:t>Sistema</w:t>
+            </w:r>
+            <w:proofErr w:type="gramEnd"/>
+            <w:r>
+              <w:rPr>
+                <w:lang w:val="es-ES_tradnl"/>
+              </w:rPr>
+              <w:t xml:space="preserve"> de formación (presencial/online).</w:t>
+            </w:r>
+          </w:p>
+          <w:p>
+            <w:pPr>
+              <w:rPr>
+                <w:lang w:val="es-ES_tradnl"/>
+              </w:rPr>
+            </w:pPr>
+            <w:r>
+              <w:rPr>
+                <w:lang w:val="es-ES_tradnl"/>
+              </w:rPr>
+              <w:t>5.1.3. Plataforma.</w:t>
+            </w:r>
+          </w:p>
+          <w:p>
+            <w:pPr>
+              <w:rPr>
+                <w:lang w:val="es-ES_tradnl"/>
+              </w:rPr>
+            </w:pPr>
+            <w:r>
+              <w:rPr>
+                <w:lang w:val="es-ES_tradnl"/>
+              </w:rPr>
+              <w:t>5.1.4. Periodo de formación.</w:t>
+            </w:r>
           </w:p>
         </w:tc>
       </w:tr>
@@ -5560,13 +5560,7 @@
               <w:rPr>
                 <w:lang w:val="es-ES_tradnl"/>
               </w:rPr>
-              <w:t>8</w:t>
-            </w:r>
-            <w:r>
-              <w:rPr>
-                <w:lang w:val="es-ES_tradnl"/>
-              </w:rPr>
-              <w:t xml:space="preserve"> (hasta fin proyecto)</w:t>
+              <w:t>18</w:t>
             </w:r>
           </w:p>
         </w:tc>
@@ -5606,25 +5600,7 @@
               <w:rPr>
                 <w:lang w:val="es-ES_tradnl"/>
               </w:rPr>
-              <w:t>Departamento Marketing</w:t>
-            </w:r>
-            <w:r>
-              <w:rPr>
-                <w:lang w:val="es-ES_tradnl"/>
-              </w:rPr>
-              <w:t xml:space="preserve"> y Ventas, Departamento de</w:t>
-            </w:r>
-            <w:r>
-              <w:rPr>
-                <w:lang w:val="es-ES_tradnl"/>
-              </w:rPr>
-              <w:t xml:space="preserve"> Finanzas</w:t>
-            </w:r>
-            <w:r>
-              <w:rPr>
-                <w:lang w:val="es-ES_tradnl"/>
-              </w:rPr>
-              <w:t xml:space="preserve"> y Departamento de Control y Calidad</w:t>
+              <w:t>Departamento de Recursos Humanos</w:t>
             </w:r>
           </w:p>
         </w:tc>
@@ -5780,7 +5756,13 @@
               <w:rPr>
                 <w:lang w:val="es-ES_tradnl"/>
               </w:rPr>
-              <w:t>Cursos</w:t>
+              <w:t xml:space="preserve">Formación de </w:t>
+            </w:r>
+            <w:r>
+              <w:rPr>
+                <w:lang w:val="es-ES_tradnl"/>
+              </w:rPr>
+              <w:t>Personal</w:t>
             </w:r>
           </w:p>
         </w:tc>
@@ -5820,7 +5802,13 @@
               <w:rPr>
                 <w:lang w:val="es-ES_tradnl"/>
               </w:rPr>
-              <w:t>5.1.</w:t>
+              <w:t>5.</w:t>
+            </w:r>
+            <w:r>
+              <w:rPr>
+                <w:lang w:val="es-ES_tradnl"/>
+              </w:rPr>
+              <w:t>2</w:t>
             </w:r>
           </w:p>
         </w:tc>
@@ -5860,7 +5848,7 @@
               <w:rPr>
                 <w:lang w:val="es-ES_tradnl"/>
               </w:rPr>
-              <w:t>Establecer periodos de formación, sistema de formación y ámbito de formación. Generación de cursos de formación.</w:t>
+              <w:t>Selección de personal de formación dentro de nuestra empresa. Se cuenta con personal especializado en formación.</w:t>
             </w:r>
           </w:p>
         </w:tc>
@@ -5900,59 +5888,87 @@
               <w:rPr>
                 <w:lang w:val="es-ES_tradnl"/>
               </w:rPr>
-              <w:t>5.1.1. Modelo de cursos</w:t>
-            </w:r>
-          </w:p>
-          <w:p>
-            <w:pPr>
-              <w:rPr>
-                <w:lang w:val="es-ES_tradnl"/>
-              </w:rPr>
-            </w:pPr>
-            <w:r>
-              <w:rPr>
-                <w:lang w:val="es-ES_tradnl"/>
-              </w:rPr>
-              <w:t>5.1.1.1. Temario</w:t>
-            </w:r>
-          </w:p>
-          <w:p>
-            <w:pPr>
-              <w:rPr>
-                <w:lang w:val="es-ES_tradnl"/>
-              </w:rPr>
-            </w:pPr>
-            <w:r>
-              <w:rPr>
-                <w:lang w:val="es-ES_tradnl"/>
-              </w:rPr>
-              <w:t>5.1.1.2. Sistema de formación (presencial/online).</w:t>
-            </w:r>
-          </w:p>
-          <w:p>
-            <w:pPr>
-              <w:rPr>
-                <w:lang w:val="es-ES_tradnl"/>
-              </w:rPr>
-            </w:pPr>
-            <w:r>
-              <w:rPr>
-                <w:lang w:val="es-ES_tradnl"/>
-              </w:rPr>
-              <w:t>5.1.1.3. Plataforma.</w:t>
-            </w:r>
-          </w:p>
-          <w:p>
-            <w:pPr>
-              <w:rPr>
-                <w:lang w:val="es-ES_tradnl"/>
-              </w:rPr>
-            </w:pPr>
-            <w:r>
-              <w:rPr>
-                <w:lang w:val="es-ES_tradnl"/>
-              </w:rPr>
-              <w:t>5.1.1.4. Periodo de formación.</w:t>
+              <w:t>5.</w:t>
+            </w:r>
+            <w:r>
+              <w:rPr>
+                <w:lang w:val="es-ES_tradnl"/>
+              </w:rPr>
+              <w:t>2</w:t>
+            </w:r>
+            <w:r>
+              <w:rPr>
+                <w:lang w:val="es-ES_tradnl"/>
+              </w:rPr>
+              <w:t xml:space="preserve">.1. </w:t>
+            </w:r>
+            <w:r>
+              <w:rPr>
+                <w:lang w:val="es-ES_tradnl"/>
+              </w:rPr>
+              <w:t>Personal técnico.</w:t>
+            </w:r>
+          </w:p>
+          <w:p>
+            <w:pPr>
+              <w:rPr>
+                <w:lang w:val="es-ES_tradnl"/>
+              </w:rPr>
+            </w:pPr>
+            <w:r>
+              <w:rPr>
+                <w:lang w:val="es-ES_tradnl"/>
+              </w:rPr>
+              <w:t>5.</w:t>
+            </w:r>
+            <w:r>
+              <w:rPr>
+                <w:lang w:val="es-ES_tradnl"/>
+              </w:rPr>
+              <w:t>2</w:t>
+            </w:r>
+            <w:r>
+              <w:rPr>
+                <w:lang w:val="es-ES_tradnl"/>
+              </w:rPr>
+              <w:t xml:space="preserve">.2. </w:t>
+            </w:r>
+            <w:r>
+              <w:rPr>
+                <w:lang w:val="es-ES_tradnl"/>
+              </w:rPr>
+              <w:t>Personal médico.</w:t>
+            </w:r>
+          </w:p>
+          <w:p>
+            <w:pPr>
+              <w:rPr>
+                <w:lang w:val="es-ES_tradnl"/>
+              </w:rPr>
+            </w:pPr>
+            <w:r>
+              <w:rPr>
+                <w:lang w:val="es-ES_tradnl"/>
+              </w:rPr>
+              <w:t>5.</w:t>
+            </w:r>
+            <w:r>
+              <w:rPr>
+                <w:lang w:val="es-ES_tradnl"/>
+              </w:rPr>
+              <w:t>2</w:t>
+            </w:r>
+            <w:r>
+              <w:rPr>
+                <w:lang w:val="es-ES_tradnl"/>
+              </w:rPr>
+              <w:t xml:space="preserve">.3. </w:t>
+            </w:r>
+            <w:r>
+              <w:rPr>
+                <w:lang w:val="es-ES_tradnl"/>
+              </w:rPr>
+              <w:t>Pacientes.</w:t>
             </w:r>
           </w:p>
         </w:tc>
@@ -5992,6 +6008,850 @@
               <w:rPr>
                 <w:lang w:val="es-ES_tradnl"/>
               </w:rPr>
+              <w:t>22/45</w:t>
+            </w:r>
+          </w:p>
+        </w:tc>
+      </w:tr>
+      <w:tr>
+        <w:tc>
+          <w:tcPr>
+            <w:tcW w:w="3823" w:type="dxa"/>
+          </w:tcPr>
+          <w:p>
+            <w:pPr>
+              <w:rPr>
+                <w:b/>
+                <w:lang w:val="es-ES_tradnl"/>
+              </w:rPr>
+            </w:pPr>
+            <w:r>
+              <w:rPr>
+                <w:b/>
+                <w:lang w:val="es-ES_tradnl"/>
+              </w:rPr>
+              <w:t>Responsables:</w:t>
+            </w:r>
+          </w:p>
+        </w:tc>
+        <w:tc>
+          <w:tcPr>
+            <w:tcW w:w="4671" w:type="dxa"/>
+          </w:tcPr>
+          <w:p>
+            <w:pPr>
+              <w:rPr>
+                <w:lang w:val="es-ES_tradnl"/>
+              </w:rPr>
+            </w:pPr>
+            <w:r>
+              <w:rPr>
+                <w:lang w:val="es-ES_tradnl"/>
+              </w:rPr>
+              <w:t>Departamento de Recursos Humanos</w:t>
+            </w:r>
+          </w:p>
+        </w:tc>
+      </w:tr>
+    </w:tbl>
+    <w:p>
+      <w:pPr>
+        <w:rPr>
+          <w:lang w:val="es-ES_tradnl"/>
+        </w:rPr>
+      </w:pPr>
+    </w:p>
+    <w:tbl>
+      <w:tblPr>
+        <w:tblStyle w:val="Tablaconcuadrcula"/>
+        <w:tblpPr w:leftFromText="141" w:rightFromText="141" w:vertAnchor="text" w:horzAnchor="margin" w:tblpY="372"/>
+        <w:tblW w:w="0" w:type="auto"/>
+        <w:tblLook w:val="04A0" w:firstRow="1" w:lastRow="0" w:firstColumn="1" w:lastColumn="0" w:noHBand="0" w:noVBand="1"/>
+      </w:tblPr>
+      <w:tblGrid>
+        <w:gridCol w:w="3823"/>
+        <w:gridCol w:w="4671"/>
+      </w:tblGrid>
+      <w:tr>
+        <w:tc>
+          <w:tcPr>
+            <w:tcW w:w="3823" w:type="dxa"/>
+            <w:vAlign w:val="center"/>
+          </w:tcPr>
+          <w:p>
+            <w:pPr>
+              <w:rPr>
+                <w:b/>
+                <w:lang w:val="es-ES_tradnl"/>
+              </w:rPr>
+            </w:pPr>
+            <w:r>
+              <w:rPr>
+                <w:b/>
+                <w:lang w:val="es-ES_tradnl"/>
+              </w:rPr>
+              <w:t>Proyecto:</w:t>
+            </w:r>
+          </w:p>
+        </w:tc>
+        <w:tc>
+          <w:tcPr>
+            <w:tcW w:w="4671" w:type="dxa"/>
+            <w:vAlign w:val="center"/>
+          </w:tcPr>
+          <w:p>
+            <w:pPr>
+              <w:rPr>
+                <w:lang w:val="es-ES_tradnl"/>
+              </w:rPr>
+            </w:pPr>
+            <w:r>
+              <w:rPr>
+                <w:lang w:val="es-ES_tradnl"/>
+              </w:rPr>
+              <w:t xml:space="preserve"> </w:t>
+            </w:r>
+            <w:proofErr w:type="spellStart"/>
+            <w:r>
+              <w:rPr>
+                <w:lang w:val="es-ES_tradnl"/>
+              </w:rPr>
+              <w:t>MeCuida</w:t>
+            </w:r>
+            <w:proofErr w:type="spellEnd"/>
+          </w:p>
+        </w:tc>
+      </w:tr>
+      <w:tr>
+        <w:tc>
+          <w:tcPr>
+            <w:tcW w:w="3823" w:type="dxa"/>
+            <w:vAlign w:val="center"/>
+          </w:tcPr>
+          <w:p>
+            <w:pPr>
+              <w:rPr>
+                <w:b/>
+                <w:lang w:val="es-ES_tradnl"/>
+              </w:rPr>
+            </w:pPr>
+            <w:r>
+              <w:rPr>
+                <w:b/>
+                <w:lang w:val="es-ES_tradnl"/>
+              </w:rPr>
+              <w:t xml:space="preserve">Cliente: </w:t>
+            </w:r>
+          </w:p>
+        </w:tc>
+        <w:tc>
+          <w:tcPr>
+            <w:tcW w:w="4671" w:type="dxa"/>
+            <w:vAlign w:val="center"/>
+          </w:tcPr>
+          <w:p>
+            <w:pPr>
+              <w:rPr>
+                <w:lang w:val="es-ES_tradnl"/>
+              </w:rPr>
+            </w:pPr>
+            <w:r>
+              <w:rPr>
+                <w:lang w:val="es-ES_tradnl"/>
+              </w:rPr>
+              <w:t>Conserjería de Sanidad de la Comunidad de Madrid</w:t>
+            </w:r>
+          </w:p>
+        </w:tc>
+      </w:tr>
+      <w:tr>
+        <w:tc>
+          <w:tcPr>
+            <w:tcW w:w="3823" w:type="dxa"/>
+          </w:tcPr>
+          <w:p>
+            <w:pPr>
+              <w:rPr>
+                <w:b/>
+                <w:lang w:val="es-ES_tradnl"/>
+              </w:rPr>
+            </w:pPr>
+            <w:r>
+              <w:rPr>
+                <w:b/>
+                <w:lang w:val="es-ES_tradnl"/>
+              </w:rPr>
+              <w:t xml:space="preserve">Denominación del paquete del trabajo: </w:t>
+            </w:r>
+          </w:p>
+        </w:tc>
+        <w:tc>
+          <w:tcPr>
+            <w:tcW w:w="4671" w:type="dxa"/>
+          </w:tcPr>
+          <w:p>
+            <w:pPr>
+              <w:rPr>
+                <w:lang w:val="es-ES_tradnl"/>
+              </w:rPr>
+            </w:pPr>
+            <w:r>
+              <w:rPr>
+                <w:lang w:val="es-ES_tradnl"/>
+              </w:rPr>
+              <w:t>Manuales</w:t>
+            </w:r>
+          </w:p>
+        </w:tc>
+      </w:tr>
+      <w:tr>
+        <w:tc>
+          <w:tcPr>
+            <w:tcW w:w="3823" w:type="dxa"/>
+          </w:tcPr>
+          <w:p>
+            <w:pPr>
+              <w:rPr>
+                <w:b/>
+                <w:lang w:val="es-ES_tradnl"/>
+              </w:rPr>
+            </w:pPr>
+            <w:r>
+              <w:rPr>
+                <w:b/>
+                <w:lang w:val="es-ES_tradnl"/>
+              </w:rPr>
+              <w:t>Código en la WBS:</w:t>
+            </w:r>
+          </w:p>
+        </w:tc>
+        <w:tc>
+          <w:tcPr>
+            <w:tcW w:w="4671" w:type="dxa"/>
+          </w:tcPr>
+          <w:p>
+            <w:pPr>
+              <w:rPr>
+                <w:lang w:val="es-ES_tradnl"/>
+              </w:rPr>
+            </w:pPr>
+            <w:r>
+              <w:rPr>
+                <w:lang w:val="es-ES_tradnl"/>
+              </w:rPr>
+              <w:t>5.</w:t>
+            </w:r>
+            <w:r>
+              <w:rPr>
+                <w:lang w:val="es-ES_tradnl"/>
+              </w:rPr>
+              <w:t>3</w:t>
+            </w:r>
+          </w:p>
+        </w:tc>
+      </w:tr>
+      <w:tr>
+        <w:tc>
+          <w:tcPr>
+            <w:tcW w:w="3823" w:type="dxa"/>
+          </w:tcPr>
+          <w:p>
+            <w:pPr>
+              <w:rPr>
+                <w:b/>
+                <w:lang w:val="es-ES_tradnl"/>
+              </w:rPr>
+            </w:pPr>
+            <w:r>
+              <w:rPr>
+                <w:b/>
+                <w:lang w:val="es-ES_tradnl"/>
+              </w:rPr>
+              <w:t>Descripción:</w:t>
+            </w:r>
+          </w:p>
+        </w:tc>
+        <w:tc>
+          <w:tcPr>
+            <w:tcW w:w="4671" w:type="dxa"/>
+          </w:tcPr>
+          <w:p>
+            <w:pPr>
+              <w:rPr>
+                <w:lang w:val="es-ES_tradnl"/>
+              </w:rPr>
+            </w:pPr>
+            <w:r>
+              <w:rPr>
+                <w:lang w:val="es-ES_tradnl"/>
+              </w:rPr>
+              <w:t>Generación de manuales de usuario y entregables que documenten la formación ofrecida.</w:t>
+            </w:r>
+          </w:p>
+        </w:tc>
+      </w:tr>
+      <w:tr>
+        <w:tc>
+          <w:tcPr>
+            <w:tcW w:w="3823" w:type="dxa"/>
+          </w:tcPr>
+          <w:p>
+            <w:pPr>
+              <w:rPr>
+                <w:b/>
+                <w:lang w:val="es-ES_tradnl"/>
+              </w:rPr>
+            </w:pPr>
+            <w:r>
+              <w:rPr>
+                <w:b/>
+                <w:lang w:val="es-ES_tradnl"/>
+              </w:rPr>
+              <w:t>Actividades:</w:t>
+            </w:r>
+          </w:p>
+        </w:tc>
+        <w:tc>
+          <w:tcPr>
+            <w:tcW w:w="4671" w:type="dxa"/>
+          </w:tcPr>
+          <w:p>
+            <w:pPr>
+              <w:rPr>
+                <w:lang w:val="es-ES_tradnl"/>
+              </w:rPr>
+            </w:pPr>
+            <w:r>
+              <w:rPr>
+                <w:lang w:val="es-ES_tradnl"/>
+              </w:rPr>
+              <w:t>5.</w:t>
+            </w:r>
+            <w:r>
+              <w:rPr>
+                <w:lang w:val="es-ES_tradnl"/>
+              </w:rPr>
+              <w:t>3</w:t>
+            </w:r>
+            <w:r>
+              <w:rPr>
+                <w:lang w:val="es-ES_tradnl"/>
+              </w:rPr>
+              <w:t>.1. Generación de manual de usuario para pacientes.</w:t>
+            </w:r>
+          </w:p>
+          <w:p>
+            <w:pPr>
+              <w:rPr>
+                <w:lang w:val="es-ES_tradnl"/>
+              </w:rPr>
+            </w:pPr>
+            <w:r>
+              <w:rPr>
+                <w:lang w:val="es-ES_tradnl"/>
+              </w:rPr>
+              <w:t>5.</w:t>
+            </w:r>
+            <w:r>
+              <w:rPr>
+                <w:lang w:val="es-ES_tradnl"/>
+              </w:rPr>
+              <w:t>3</w:t>
+            </w:r>
+            <w:r>
+              <w:rPr>
+                <w:lang w:val="es-ES_tradnl"/>
+              </w:rPr>
+              <w:t>.2. Generación de manual de usuario para personal médico.</w:t>
+            </w:r>
+          </w:p>
+          <w:p>
+            <w:pPr>
+              <w:rPr>
+                <w:lang w:val="es-ES_tradnl"/>
+              </w:rPr>
+            </w:pPr>
+            <w:r>
+              <w:rPr>
+                <w:lang w:val="es-ES_tradnl"/>
+              </w:rPr>
+              <w:t>5.</w:t>
+            </w:r>
+            <w:r>
+              <w:rPr>
+                <w:lang w:val="es-ES_tradnl"/>
+              </w:rPr>
+              <w:t>3</w:t>
+            </w:r>
+            <w:r>
+              <w:rPr>
+                <w:lang w:val="es-ES_tradnl"/>
+              </w:rPr>
+              <w:t>.3. Generación de manual de usuario para técnicos.</w:t>
+            </w:r>
+          </w:p>
+        </w:tc>
+      </w:tr>
+      <w:tr>
+        <w:tc>
+          <w:tcPr>
+            <w:tcW w:w="3823" w:type="dxa"/>
+          </w:tcPr>
+          <w:p>
+            <w:pPr>
+              <w:rPr>
+                <w:b/>
+                <w:lang w:val="es-ES_tradnl"/>
+              </w:rPr>
+            </w:pPr>
+            <w:r>
+              <w:rPr>
+                <w:b/>
+                <w:lang w:val="es-ES_tradnl"/>
+              </w:rPr>
+              <w:t>Duración:</w:t>
+            </w:r>
+          </w:p>
+        </w:tc>
+        <w:tc>
+          <w:tcPr>
+            <w:tcW w:w="4671" w:type="dxa"/>
+          </w:tcPr>
+          <w:p>
+            <w:pPr>
+              <w:rPr>
+                <w:lang w:val="es-ES_tradnl"/>
+              </w:rPr>
+            </w:pPr>
+            <w:r>
+              <w:rPr>
+                <w:lang w:val="es-ES_tradnl"/>
+              </w:rPr>
+              <w:t>30</w:t>
+            </w:r>
+          </w:p>
+        </w:tc>
+      </w:tr>
+      <w:tr>
+        <w:tc>
+          <w:tcPr>
+            <w:tcW w:w="3823" w:type="dxa"/>
+          </w:tcPr>
+          <w:p>
+            <w:pPr>
+              <w:rPr>
+                <w:b/>
+                <w:lang w:val="es-ES_tradnl"/>
+              </w:rPr>
+            </w:pPr>
+            <w:r>
+              <w:rPr>
+                <w:b/>
+                <w:lang w:val="es-ES_tradnl"/>
+              </w:rPr>
+              <w:t>Responsables:</w:t>
+            </w:r>
+          </w:p>
+        </w:tc>
+        <w:tc>
+          <w:tcPr>
+            <w:tcW w:w="4671" w:type="dxa"/>
+          </w:tcPr>
+          <w:p>
+            <w:pPr>
+              <w:rPr>
+                <w:lang w:val="es-ES_tradnl"/>
+              </w:rPr>
+            </w:pPr>
+            <w:r>
+              <w:rPr>
+                <w:lang w:val="es-ES_tradnl"/>
+              </w:rPr>
+              <w:t>PMO y Departamento de Recursos Humanos</w:t>
+            </w:r>
+          </w:p>
+        </w:tc>
+      </w:tr>
+    </w:tbl>
+    <w:p/>
+    <w:p>
+      <w:pPr>
+        <w:rPr>
+          <w:lang w:val="es-ES_tradnl"/>
+        </w:rPr>
+      </w:pPr>
+    </w:p>
+    <w:tbl>
+      <w:tblPr>
+        <w:tblStyle w:val="Tablaconcuadrcula"/>
+        <w:tblW w:w="0" w:type="auto"/>
+        <w:tblLook w:val="04A0" w:firstRow="1" w:lastRow="0" w:firstColumn="1" w:lastColumn="0" w:noHBand="0" w:noVBand="1"/>
+      </w:tblPr>
+      <w:tblGrid>
+        <w:gridCol w:w="3823"/>
+        <w:gridCol w:w="4671"/>
+      </w:tblGrid>
+      <w:tr>
+        <w:tc>
+          <w:tcPr>
+            <w:tcW w:w="3823" w:type="dxa"/>
+            <w:vAlign w:val="center"/>
+          </w:tcPr>
+          <w:p>
+            <w:pPr>
+              <w:rPr>
+                <w:b/>
+                <w:lang w:val="es-ES_tradnl"/>
+              </w:rPr>
+            </w:pPr>
+            <w:r>
+              <w:rPr>
+                <w:b/>
+                <w:lang w:val="es-ES_tradnl"/>
+              </w:rPr>
+              <w:t>Proyecto:</w:t>
+            </w:r>
+          </w:p>
+        </w:tc>
+        <w:tc>
+          <w:tcPr>
+            <w:tcW w:w="4671" w:type="dxa"/>
+            <w:vAlign w:val="center"/>
+          </w:tcPr>
+          <w:p>
+            <w:pPr>
+              <w:rPr>
+                <w:lang w:val="es-ES_tradnl"/>
+              </w:rPr>
+            </w:pPr>
+            <w:r>
+              <w:rPr>
+                <w:lang w:val="es-ES_tradnl"/>
+              </w:rPr>
+              <w:t xml:space="preserve"> </w:t>
+            </w:r>
+            <w:proofErr w:type="spellStart"/>
+            <w:r>
+              <w:rPr>
+                <w:lang w:val="es-ES_tradnl"/>
+              </w:rPr>
+              <w:t>MeCuida</w:t>
+            </w:r>
+            <w:proofErr w:type="spellEnd"/>
+          </w:p>
+        </w:tc>
+      </w:tr>
+      <w:tr>
+        <w:tc>
+          <w:tcPr>
+            <w:tcW w:w="3823" w:type="dxa"/>
+            <w:vAlign w:val="center"/>
+          </w:tcPr>
+          <w:p>
+            <w:pPr>
+              <w:rPr>
+                <w:b/>
+                <w:lang w:val="es-ES_tradnl"/>
+              </w:rPr>
+            </w:pPr>
+            <w:r>
+              <w:rPr>
+                <w:b/>
+                <w:lang w:val="es-ES_tradnl"/>
+              </w:rPr>
+              <w:lastRenderedPageBreak/>
+              <w:t xml:space="preserve">Cliente: </w:t>
+            </w:r>
+          </w:p>
+        </w:tc>
+        <w:tc>
+          <w:tcPr>
+            <w:tcW w:w="4671" w:type="dxa"/>
+            <w:vAlign w:val="center"/>
+          </w:tcPr>
+          <w:p>
+            <w:pPr>
+              <w:rPr>
+                <w:lang w:val="es-ES_tradnl"/>
+              </w:rPr>
+            </w:pPr>
+            <w:r>
+              <w:rPr>
+                <w:lang w:val="es-ES_tradnl"/>
+              </w:rPr>
+              <w:t>Conserjería de Sanidad de la Comunidad de Madrid</w:t>
+            </w:r>
+          </w:p>
+        </w:tc>
+      </w:tr>
+      <w:tr>
+        <w:tc>
+          <w:tcPr>
+            <w:tcW w:w="3823" w:type="dxa"/>
+          </w:tcPr>
+          <w:p>
+            <w:pPr>
+              <w:rPr>
+                <w:b/>
+                <w:lang w:val="es-ES_tradnl"/>
+              </w:rPr>
+            </w:pPr>
+            <w:r>
+              <w:rPr>
+                <w:b/>
+                <w:lang w:val="es-ES_tradnl"/>
+              </w:rPr>
+              <w:t xml:space="preserve">Denominación del paquete del trabajo: </w:t>
+            </w:r>
+          </w:p>
+        </w:tc>
+        <w:tc>
+          <w:tcPr>
+            <w:tcW w:w="4671" w:type="dxa"/>
+          </w:tcPr>
+          <w:p>
+            <w:pPr>
+              <w:rPr>
+                <w:lang w:val="es-ES_tradnl"/>
+              </w:rPr>
+            </w:pPr>
+            <w:r>
+              <w:rPr>
+                <w:lang w:val="es-ES_tradnl"/>
+              </w:rPr>
+              <w:t>Certificación</w:t>
+            </w:r>
+          </w:p>
+        </w:tc>
+      </w:tr>
+      <w:tr>
+        <w:tc>
+          <w:tcPr>
+            <w:tcW w:w="3823" w:type="dxa"/>
+          </w:tcPr>
+          <w:p>
+            <w:pPr>
+              <w:rPr>
+                <w:b/>
+                <w:lang w:val="es-ES_tradnl"/>
+              </w:rPr>
+            </w:pPr>
+            <w:r>
+              <w:rPr>
+                <w:b/>
+                <w:lang w:val="es-ES_tradnl"/>
+              </w:rPr>
+              <w:t>Código en la WBS:</w:t>
+            </w:r>
+          </w:p>
+        </w:tc>
+        <w:tc>
+          <w:tcPr>
+            <w:tcW w:w="4671" w:type="dxa"/>
+          </w:tcPr>
+          <w:p>
+            <w:pPr>
+              <w:rPr>
+                <w:lang w:val="es-ES_tradnl"/>
+              </w:rPr>
+            </w:pPr>
+            <w:r>
+              <w:rPr>
+                <w:lang w:val="es-ES_tradnl"/>
+              </w:rPr>
+              <w:t>5.</w:t>
+            </w:r>
+            <w:r>
+              <w:rPr>
+                <w:lang w:val="es-ES_tradnl"/>
+              </w:rPr>
+              <w:t>4</w:t>
+            </w:r>
+          </w:p>
+        </w:tc>
+      </w:tr>
+      <w:tr>
+        <w:tc>
+          <w:tcPr>
+            <w:tcW w:w="3823" w:type="dxa"/>
+          </w:tcPr>
+          <w:p>
+            <w:pPr>
+              <w:rPr>
+                <w:b/>
+                <w:lang w:val="es-ES_tradnl"/>
+              </w:rPr>
+            </w:pPr>
+            <w:r>
+              <w:rPr>
+                <w:b/>
+                <w:lang w:val="es-ES_tradnl"/>
+              </w:rPr>
+              <w:t>Descripción:</w:t>
+            </w:r>
+          </w:p>
+        </w:tc>
+        <w:tc>
+          <w:tcPr>
+            <w:tcW w:w="4671" w:type="dxa"/>
+          </w:tcPr>
+          <w:p>
+            <w:pPr>
+              <w:rPr>
+                <w:lang w:val="es-ES_tradnl"/>
+              </w:rPr>
+            </w:pPr>
+            <w:r>
+              <w:rPr>
+                <w:lang w:val="es-ES_tradnl"/>
+              </w:rPr>
+              <w:t xml:space="preserve">Elaboración del proceso para la certificación de consecución de requisitos necesarios para formar en el ámbito del proyecto </w:t>
+            </w:r>
+            <w:proofErr w:type="spellStart"/>
+            <w:r>
+              <w:rPr>
+                <w:lang w:val="es-ES_tradnl"/>
+              </w:rPr>
+              <w:t>MeCuida</w:t>
+            </w:r>
+            <w:proofErr w:type="spellEnd"/>
+            <w:r>
+              <w:rPr>
+                <w:lang w:val="es-ES_tradnl"/>
+              </w:rPr>
+              <w:t xml:space="preserve"> (solo técnicos)</w:t>
+            </w:r>
+            <w:r>
+              <w:rPr>
+                <w:lang w:val="es-ES_tradnl"/>
+              </w:rPr>
+              <w:t>.</w:t>
+            </w:r>
+          </w:p>
+        </w:tc>
+      </w:tr>
+      <w:tr>
+        <w:tc>
+          <w:tcPr>
+            <w:tcW w:w="3823" w:type="dxa"/>
+          </w:tcPr>
+          <w:p>
+            <w:pPr>
+              <w:rPr>
+                <w:b/>
+                <w:lang w:val="es-ES_tradnl"/>
+              </w:rPr>
+            </w:pPr>
+            <w:r>
+              <w:rPr>
+                <w:b/>
+                <w:lang w:val="es-ES_tradnl"/>
+              </w:rPr>
+              <w:t>Actividades:</w:t>
+            </w:r>
+          </w:p>
+        </w:tc>
+        <w:tc>
+          <w:tcPr>
+            <w:tcW w:w="4671" w:type="dxa"/>
+          </w:tcPr>
+          <w:p>
+            <w:pPr>
+              <w:rPr>
+                <w:lang w:val="es-ES_tradnl"/>
+              </w:rPr>
+            </w:pPr>
+            <w:r>
+              <w:rPr>
+                <w:lang w:val="es-ES_tradnl"/>
+              </w:rPr>
+              <w:t xml:space="preserve">5.4.1. </w:t>
+            </w:r>
+            <w:r>
+              <w:rPr>
+                <w:lang w:val="es-ES_tradnl"/>
+              </w:rPr>
+              <w:t>Elaboración del examen de certificación.</w:t>
+            </w:r>
+          </w:p>
+          <w:p>
+            <w:pPr>
+              <w:rPr>
+                <w:lang w:val="es-ES_tradnl"/>
+              </w:rPr>
+            </w:pPr>
+            <w:r>
+              <w:rPr>
+                <w:lang w:val="es-ES_tradnl"/>
+              </w:rPr>
+              <w:t>5.4.1.1. Formato y plataforma del examen.</w:t>
+            </w:r>
+          </w:p>
+          <w:p>
+            <w:pPr>
+              <w:rPr>
+                <w:lang w:val="es-ES_tradnl"/>
+              </w:rPr>
+            </w:pPr>
+            <w:r>
+              <w:rPr>
+                <w:lang w:val="es-ES_tradnl"/>
+              </w:rPr>
+              <w:t>5.4.1.2. Requisitos requeridos.</w:t>
+            </w:r>
+          </w:p>
+          <w:p>
+            <w:pPr>
+              <w:rPr>
+                <w:lang w:val="es-ES_tradnl"/>
+              </w:rPr>
+            </w:pPr>
+            <w:r>
+              <w:rPr>
+                <w:lang w:val="es-ES_tradnl"/>
+              </w:rPr>
+              <w:t>5.4.1.3. Conocimientos mínimos.</w:t>
+            </w:r>
+            <w:bookmarkStart w:id="0" w:name="_GoBack"/>
+            <w:bookmarkEnd w:id="0"/>
+          </w:p>
+        </w:tc>
+      </w:tr>
+      <w:tr>
+        <w:tc>
+          <w:tcPr>
+            <w:tcW w:w="3823" w:type="dxa"/>
+          </w:tcPr>
+          <w:p>
+            <w:pPr>
+              <w:rPr>
+                <w:b/>
+                <w:lang w:val="es-ES_tradnl"/>
+              </w:rPr>
+            </w:pPr>
+            <w:r>
+              <w:rPr>
+                <w:b/>
+                <w:lang w:val="es-ES_tradnl"/>
+              </w:rPr>
+              <w:t>Duración:</w:t>
+            </w:r>
+          </w:p>
+        </w:tc>
+        <w:tc>
+          <w:tcPr>
+            <w:tcW w:w="4671" w:type="dxa"/>
+          </w:tcPr>
+          <w:p>
+            <w:pPr>
+              <w:rPr>
+                <w:lang w:val="es-ES_tradnl"/>
+              </w:rPr>
+            </w:pPr>
+            <w:r>
+              <w:rPr>
+                <w:lang w:val="es-ES_tradnl"/>
+              </w:rPr>
               <w:t>20</w:t>
             </w:r>
           </w:p>
@@ -6032,7 +6892,7 @@
               <w:rPr>
                 <w:lang w:val="es-ES_tradnl"/>
               </w:rPr>
-              <w:t>Departamento de Recursos Humanos</w:t>
+              <w:t>Departamento de Recursos Humanos y PMO</w:t>
             </w:r>
           </w:p>
         </w:tc>
@@ -6102,12 +6962,6 @@
               <w:t>MeCuida</w:t>
             </w:r>
             <w:proofErr w:type="spellEnd"/>
-            <w:r>
-              <w:rPr>
-                <w:lang w:val="es-ES_tradnl"/>
-              </w:rPr>
-              <w:t xml:space="preserve"> </w:t>
-            </w:r>
           </w:p>
         </w:tc>
       </w:tr>
@@ -6188,7 +7042,7 @@
               <w:rPr>
                 <w:lang w:val="es-ES_tradnl"/>
               </w:rPr>
-              <w:t>Personal</w:t>
+              <w:t>Integración en muestra</w:t>
             </w:r>
           </w:p>
         </w:tc>
@@ -6228,7 +7082,7 @@
               <w:rPr>
                 <w:lang w:val="es-ES_tradnl"/>
               </w:rPr>
-              <w:t>5.2</w:t>
+              <w:t>6.1</w:t>
             </w:r>
           </w:p>
         </w:tc>
@@ -6268,7 +7122,7 @@
               <w:rPr>
                 <w:lang w:val="es-ES_tradnl"/>
               </w:rPr>
-              <w:t>Selección de personal de formación dentro de nuestra empresa. Se cuenta con personal especializado en formación.</w:t>
+              <w:t>Testeo e implementación del proyecto desarrollado en una muestra poblacional.</w:t>
             </w:r>
           </w:p>
         </w:tc>
@@ -6308,46 +7162,59 @@
               <w:rPr>
                 <w:lang w:val="es-ES_tradnl"/>
               </w:rPr>
-              <w:t>5.2.1. Evaluación del desempeño en el área.</w:t>
-            </w:r>
-          </w:p>
-          <w:p>
-            <w:pPr>
-              <w:rPr>
-                <w:lang w:val="es-ES_tradnl"/>
-              </w:rPr>
-            </w:pPr>
-            <w:r>
-              <w:rPr>
-                <w:lang w:val="es-ES_tradnl"/>
-              </w:rPr>
-              <w:t>5.2.2. Registro de perfiles e interesados.</w:t>
-            </w:r>
-          </w:p>
-          <w:p>
-            <w:pPr>
-              <w:rPr>
-                <w:lang w:val="es-ES_tradnl"/>
-              </w:rPr>
-            </w:pPr>
-            <w:r>
-              <w:rPr>
-                <w:lang w:val="es-ES_tradnl"/>
-              </w:rPr>
-              <w:t>5.2.3. Elección de candidatos.</w:t>
-            </w:r>
-          </w:p>
-          <w:p>
-            <w:pPr>
-              <w:rPr>
-                <w:lang w:val="es-ES_tradnl"/>
-              </w:rPr>
-            </w:pPr>
-            <w:r>
-              <w:rPr>
-                <w:lang w:val="es-ES_tradnl"/>
-              </w:rPr>
-              <w:t>5.2.4. Formación, si procede, de candidatos.</w:t>
+              <w:t>6.1.1. Implementación</w:t>
+            </w:r>
+          </w:p>
+          <w:p>
+            <w:pPr>
+              <w:rPr>
+                <w:lang w:val="es-ES_tradnl"/>
+              </w:rPr>
+            </w:pPr>
+            <w:r>
+              <w:rPr>
+                <w:lang w:val="es-ES_tradnl"/>
+              </w:rPr>
+              <w:t>6.1.1.1. Reparto e instalación de dispositivos.</w:t>
+            </w:r>
+          </w:p>
+          <w:p>
+            <w:pPr>
+              <w:rPr>
+                <w:lang w:val="es-ES_tradnl"/>
+              </w:rPr>
+            </w:pPr>
+            <w:r>
+              <w:rPr>
+                <w:lang w:val="es-ES_tradnl"/>
+              </w:rPr>
+              <w:t>6.1.1.2. Ajuste de dispositivos.</w:t>
+            </w:r>
+          </w:p>
+          <w:p>
+            <w:pPr>
+              <w:rPr>
+                <w:lang w:val="es-ES_tradnl"/>
+              </w:rPr>
+            </w:pPr>
+            <w:r>
+              <w:rPr>
+                <w:lang w:val="es-ES_tradnl"/>
+              </w:rPr>
+              <w:t>6.1.2. Comprobación del estado del sistema.</w:t>
+            </w:r>
+          </w:p>
+          <w:p>
+            <w:pPr>
+              <w:rPr>
+                <w:lang w:val="es-ES_tradnl"/>
+              </w:rPr>
+            </w:pPr>
+            <w:r>
+              <w:rPr>
+                <w:lang w:val="es-ES_tradnl"/>
+              </w:rPr>
+              <w:t>6.1.3. Pruebas de ejecución.</w:t>
             </w:r>
           </w:p>
         </w:tc>
@@ -6387,7 +7254,7 @@
               <w:rPr>
                 <w:lang w:val="es-ES_tradnl"/>
               </w:rPr>
-              <w:t>30-40</w:t>
+              <w:t>120</w:t>
             </w:r>
           </w:p>
         </w:tc>
@@ -6427,7 +7294,13 @@
               <w:rPr>
                 <w:lang w:val="es-ES_tradnl"/>
               </w:rPr>
-              <w:t>Departamento de Recursos Humanos</w:t>
+              <w:t>Departamento de Control y Calidad</w:t>
+            </w:r>
+            <w:r>
+              <w:rPr>
+                <w:lang w:val="es-ES_tradnl"/>
+              </w:rPr>
+              <w:t xml:space="preserve"> e ingeniero/s empresa subcontratada.</w:t>
             </w:r>
           </w:p>
         </w:tc>
@@ -6577,7 +7450,7 @@
               <w:rPr>
                 <w:lang w:val="es-ES_tradnl"/>
               </w:rPr>
-              <w:t>Documentación</w:t>
+              <w:t>Obtención de resultados</w:t>
             </w:r>
           </w:p>
         </w:tc>
@@ -6617,13 +7490,13 @@
               <w:rPr>
                 <w:lang w:val="es-ES_tradnl"/>
               </w:rPr>
-              <w:t>5.</w:t>
-            </w:r>
-            <w:r>
-              <w:rPr>
-                <w:lang w:val="es-ES_tradnl"/>
-              </w:rPr>
-              <w:t>3</w:t>
+              <w:t>6.</w:t>
+            </w:r>
+            <w:r>
+              <w:rPr>
+                <w:lang w:val="es-ES_tradnl"/>
+              </w:rPr>
+              <w:t>2</w:t>
             </w:r>
           </w:p>
         </w:tc>
@@ -6663,7 +7536,7 @@
               <w:rPr>
                 <w:lang w:val="es-ES_tradnl"/>
               </w:rPr>
-              <w:t>Generación de manuales de usuario y entregables que documenten la formación ofrecida.</w:t>
+              <w:t>Adquisición de datos sobre el sistema implementado en la muestra poblacional.</w:t>
             </w:r>
           </w:p>
         </w:tc>
@@ -6703,33 +7576,33 @@
               <w:rPr>
                 <w:lang w:val="es-ES_tradnl"/>
               </w:rPr>
-              <w:t>5.3.1. Generación de manual de usuario para pacientes.</w:t>
-            </w:r>
-          </w:p>
-          <w:p>
-            <w:pPr>
-              <w:rPr>
-                <w:lang w:val="es-ES_tradnl"/>
-              </w:rPr>
-            </w:pPr>
-            <w:r>
-              <w:rPr>
-                <w:lang w:val="es-ES_tradnl"/>
-              </w:rPr>
-              <w:t>5.3.2. Generación de manual de usuario para personal médico.</w:t>
-            </w:r>
-          </w:p>
-          <w:p>
-            <w:pPr>
-              <w:rPr>
-                <w:lang w:val="es-ES_tradnl"/>
-              </w:rPr>
-            </w:pPr>
-            <w:r>
-              <w:rPr>
-                <w:lang w:val="es-ES_tradnl"/>
-              </w:rPr>
-              <w:t>5.3.3. Generación de manual de usuario para técnicos.</w:t>
+              <w:t>6.2.1. Unificación y clasificación de los datos.</w:t>
+            </w:r>
+          </w:p>
+          <w:p>
+            <w:pPr>
+              <w:rPr>
+                <w:lang w:val="es-ES_tradnl"/>
+              </w:rPr>
+            </w:pPr>
+            <w:r>
+              <w:rPr>
+                <w:lang w:val="es-ES_tradnl"/>
+              </w:rPr>
+              <w:t>6.2.2. Procesado de datos.</w:t>
+            </w:r>
+          </w:p>
+          <w:p>
+            <w:pPr>
+              <w:rPr>
+                <w:lang w:val="es-ES_tradnl"/>
+              </w:rPr>
+            </w:pPr>
+            <w:r>
+              <w:rPr>
+                <w:lang w:val="es-ES_tradnl"/>
+              </w:rPr>
+              <w:t>6.2.3. Elaboración de informes y estadísticas de uso.</w:t>
             </w:r>
           </w:p>
         </w:tc>
@@ -6769,7 +7642,7 @@
               <w:rPr>
                 <w:lang w:val="es-ES_tradnl"/>
               </w:rPr>
-              <w:t>50</w:t>
+              <w:t>Paralelo al punto 6.1</w:t>
             </w:r>
           </w:p>
         </w:tc>
@@ -6809,7 +7682,7 @@
               <w:rPr>
                 <w:lang w:val="es-ES_tradnl"/>
               </w:rPr>
-              <w:t>PMO y Departamento de Recursos Humanos</w:t>
+              <w:t>Departamento de Control y Calidad</w:t>
             </w:r>
           </w:p>
         </w:tc>
@@ -6959,28 +7832,29 @@
               <w:rPr>
                 <w:lang w:val="es-ES_tradnl"/>
               </w:rPr>
-              <w:t>Certificación</w:t>
-            </w:r>
-          </w:p>
-        </w:tc>
-      </w:tr>
-      <w:tr>
-        <w:tc>
-          <w:tcPr>
-            <w:tcW w:w="3823" w:type="dxa"/>
-          </w:tcPr>
-          <w:p>
-            <w:pPr>
-              <w:rPr>
-                <w:b/>
-                <w:lang w:val="es-ES_tradnl"/>
-              </w:rPr>
-            </w:pPr>
-            <w:r>
-              <w:rPr>
-                <w:b/>
-                <w:lang w:val="es-ES_tradnl"/>
-              </w:rPr>
+              <w:t>Validación de resultados</w:t>
+            </w:r>
+          </w:p>
+        </w:tc>
+      </w:tr>
+      <w:tr>
+        <w:tc>
+          <w:tcPr>
+            <w:tcW w:w="3823" w:type="dxa"/>
+          </w:tcPr>
+          <w:p>
+            <w:pPr>
+              <w:rPr>
+                <w:b/>
+                <w:lang w:val="es-ES_tradnl"/>
+              </w:rPr>
+            </w:pPr>
+            <w:r>
+              <w:rPr>
+                <w:b/>
+                <w:lang w:val="es-ES_tradnl"/>
+              </w:rPr>
+              <w:lastRenderedPageBreak/>
               <w:t>Código en la WBS:</w:t>
             </w:r>
           </w:p>
@@ -6999,13 +7873,13 @@
               <w:rPr>
                 <w:lang w:val="es-ES_tradnl"/>
               </w:rPr>
-              <w:t>5.</w:t>
-            </w:r>
-            <w:r>
-              <w:rPr>
-                <w:lang w:val="es-ES_tradnl"/>
-              </w:rPr>
-              <w:t>4</w:t>
+              <w:t>6.</w:t>
+            </w:r>
+            <w:r>
+              <w:rPr>
+                <w:lang w:val="es-ES_tradnl"/>
+              </w:rPr>
+              <w:t>3</w:t>
             </w:r>
           </w:p>
         </w:tc>
@@ -7045,21 +7919,7 @@
               <w:rPr>
                 <w:lang w:val="es-ES_tradnl"/>
               </w:rPr>
-              <w:t xml:space="preserve">Elaboración del proceso para la certificación de consecución de requisitos necesarios para formar en el ámbito del proyecto </w:t>
-            </w:r>
-            <w:proofErr w:type="spellStart"/>
-            <w:r>
-              <w:rPr>
-                <w:lang w:val="es-ES_tradnl"/>
-              </w:rPr>
-              <w:t>MeCuida</w:t>
-            </w:r>
-            <w:proofErr w:type="spellEnd"/>
-            <w:r>
-              <w:rPr>
-                <w:lang w:val="es-ES_tradnl"/>
-              </w:rPr>
-              <w:t>.</w:t>
+              <w:t>Comprobación de que los resultados reunidos en el punto “6.2” validan una implementación a mayor escala.</w:t>
             </w:r>
           </w:p>
         </w:tc>
@@ -7099,1211 +7959,26 @@
               <w:rPr>
                 <w:lang w:val="es-ES_tradnl"/>
               </w:rPr>
-              <w:t xml:space="preserve">5.4.1. </w:t>
-            </w:r>
-            <w:r>
-              <w:rPr>
-                <w:lang w:val="es-ES_tradnl"/>
-              </w:rPr>
-              <w:t>Elaboración del examen de certificación.</w:t>
-            </w:r>
-          </w:p>
-          <w:p>
-            <w:pPr>
-              <w:rPr>
-                <w:lang w:val="es-ES_tradnl"/>
-              </w:rPr>
-            </w:pPr>
-            <w:r>
-              <w:rPr>
-                <w:lang w:val="es-ES_tradnl"/>
-              </w:rPr>
-              <w:t>5.4.1.1. Formato y plataforma del examen.</w:t>
-            </w:r>
-          </w:p>
-          <w:p>
-            <w:pPr>
-              <w:rPr>
-                <w:lang w:val="es-ES_tradnl"/>
-              </w:rPr>
-            </w:pPr>
-            <w:r>
-              <w:rPr>
-                <w:lang w:val="es-ES_tradnl"/>
-              </w:rPr>
-              <w:t>5.4.1.2. Requisitos requeridos.</w:t>
-            </w:r>
-          </w:p>
-          <w:p>
-            <w:pPr>
-              <w:rPr>
-                <w:lang w:val="es-ES_tradnl"/>
-              </w:rPr>
-            </w:pPr>
-            <w:r>
-              <w:rPr>
-                <w:lang w:val="es-ES_tradnl"/>
-              </w:rPr>
-              <w:t>5.4.1.3. Conocimientos mínimos.</w:t>
-            </w:r>
-          </w:p>
-          <w:p>
-            <w:pPr>
-              <w:rPr>
-                <w:lang w:val="es-ES_tradnl"/>
-              </w:rPr>
-            </w:pPr>
-            <w:r>
-              <w:rPr>
-                <w:lang w:val="es-ES_tradnl"/>
-              </w:rPr>
-              <w:t>5.4.2. Periodos de examinación.</w:t>
-            </w:r>
-          </w:p>
-        </w:tc>
-      </w:tr>
-      <w:tr>
-        <w:tc>
-          <w:tcPr>
-            <w:tcW w:w="3823" w:type="dxa"/>
-          </w:tcPr>
-          <w:p>
-            <w:pPr>
-              <w:rPr>
-                <w:b/>
-                <w:lang w:val="es-ES_tradnl"/>
-              </w:rPr>
-            </w:pPr>
-            <w:r>
-              <w:rPr>
-                <w:b/>
-                <w:lang w:val="es-ES_tradnl"/>
-              </w:rPr>
-              <w:t>Duración:</w:t>
-            </w:r>
-          </w:p>
-        </w:tc>
-        <w:tc>
-          <w:tcPr>
-            <w:tcW w:w="4671" w:type="dxa"/>
-          </w:tcPr>
-          <w:p>
-            <w:pPr>
-              <w:rPr>
-                <w:lang w:val="es-ES_tradnl"/>
-              </w:rPr>
-            </w:pPr>
-            <w:r>
-              <w:rPr>
-                <w:lang w:val="es-ES_tradnl"/>
-              </w:rPr>
-              <w:t>20</w:t>
-            </w:r>
-          </w:p>
-        </w:tc>
-      </w:tr>
-      <w:tr>
-        <w:tc>
-          <w:tcPr>
-            <w:tcW w:w="3823" w:type="dxa"/>
-          </w:tcPr>
-          <w:p>
-            <w:pPr>
-              <w:rPr>
-                <w:b/>
-                <w:lang w:val="es-ES_tradnl"/>
-              </w:rPr>
-            </w:pPr>
-            <w:r>
-              <w:rPr>
-                <w:b/>
-                <w:lang w:val="es-ES_tradnl"/>
-              </w:rPr>
-              <w:t>Responsables:</w:t>
-            </w:r>
-          </w:p>
-        </w:tc>
-        <w:tc>
-          <w:tcPr>
-            <w:tcW w:w="4671" w:type="dxa"/>
-          </w:tcPr>
-          <w:p>
-            <w:pPr>
-              <w:rPr>
-                <w:lang w:val="es-ES_tradnl"/>
-              </w:rPr>
-            </w:pPr>
-            <w:r>
-              <w:rPr>
-                <w:lang w:val="es-ES_tradnl"/>
-              </w:rPr>
-              <w:t>Departamento de Recursos Humanos y PMO</w:t>
-            </w:r>
-          </w:p>
-        </w:tc>
-      </w:tr>
-    </w:tbl>
-    <w:p>
-      <w:pPr>
-        <w:rPr>
-          <w:lang w:val="es-ES_tradnl"/>
-        </w:rPr>
-      </w:pPr>
-    </w:p>
-    <w:tbl>
-      <w:tblPr>
-        <w:tblStyle w:val="Tablaconcuadrcula"/>
-        <w:tblW w:w="0" w:type="auto"/>
-        <w:tblLook w:val="04A0" w:firstRow="1" w:lastRow="0" w:firstColumn="1" w:lastColumn="0" w:noHBand="0" w:noVBand="1"/>
-      </w:tblPr>
-      <w:tblGrid>
-        <w:gridCol w:w="3823"/>
-        <w:gridCol w:w="4671"/>
-      </w:tblGrid>
-      <w:tr>
-        <w:tc>
-          <w:tcPr>
-            <w:tcW w:w="3823" w:type="dxa"/>
-            <w:vAlign w:val="center"/>
-          </w:tcPr>
-          <w:p>
-            <w:pPr>
-              <w:rPr>
-                <w:b/>
-                <w:lang w:val="es-ES_tradnl"/>
-              </w:rPr>
-            </w:pPr>
-            <w:r>
-              <w:rPr>
-                <w:b/>
-                <w:lang w:val="es-ES_tradnl"/>
-              </w:rPr>
-              <w:t>Proyecto:</w:t>
-            </w:r>
-          </w:p>
-        </w:tc>
-        <w:tc>
-          <w:tcPr>
-            <w:tcW w:w="4671" w:type="dxa"/>
-            <w:vAlign w:val="center"/>
-          </w:tcPr>
-          <w:p>
-            <w:pPr>
-              <w:rPr>
-                <w:lang w:val="es-ES_tradnl"/>
-              </w:rPr>
-            </w:pPr>
-            <w:r>
-              <w:rPr>
-                <w:lang w:val="es-ES_tradnl"/>
-              </w:rPr>
-              <w:t xml:space="preserve"> </w:t>
-            </w:r>
-            <w:proofErr w:type="spellStart"/>
-            <w:r>
-              <w:rPr>
-                <w:lang w:val="es-ES_tradnl"/>
-              </w:rPr>
-              <w:t>MeCuida</w:t>
-            </w:r>
-            <w:proofErr w:type="spellEnd"/>
-          </w:p>
-        </w:tc>
-      </w:tr>
-      <w:tr>
-        <w:tc>
-          <w:tcPr>
-            <w:tcW w:w="3823" w:type="dxa"/>
-            <w:vAlign w:val="center"/>
-          </w:tcPr>
-          <w:p>
-            <w:pPr>
-              <w:rPr>
-                <w:b/>
-                <w:lang w:val="es-ES_tradnl"/>
-              </w:rPr>
-            </w:pPr>
-            <w:r>
-              <w:rPr>
-                <w:b/>
-                <w:lang w:val="es-ES_tradnl"/>
-              </w:rPr>
-              <w:t xml:space="preserve">Cliente: </w:t>
-            </w:r>
-          </w:p>
-        </w:tc>
-        <w:tc>
-          <w:tcPr>
-            <w:tcW w:w="4671" w:type="dxa"/>
-            <w:vAlign w:val="center"/>
-          </w:tcPr>
-          <w:p>
-            <w:pPr>
-              <w:rPr>
-                <w:lang w:val="es-ES_tradnl"/>
-              </w:rPr>
-            </w:pPr>
-            <w:r>
-              <w:rPr>
-                <w:lang w:val="es-ES_tradnl"/>
-              </w:rPr>
-              <w:t>Conserjería de Sanidad de la Comunidad de Madrid</w:t>
-            </w:r>
-          </w:p>
-        </w:tc>
-      </w:tr>
-      <w:tr>
-        <w:tc>
-          <w:tcPr>
-            <w:tcW w:w="3823" w:type="dxa"/>
-          </w:tcPr>
-          <w:p>
-            <w:pPr>
-              <w:rPr>
-                <w:b/>
-                <w:lang w:val="es-ES_tradnl"/>
-              </w:rPr>
-            </w:pPr>
-            <w:r>
-              <w:rPr>
-                <w:b/>
-                <w:lang w:val="es-ES_tradnl"/>
-              </w:rPr>
-              <w:t xml:space="preserve">Denominación del paquete del trabajo: </w:t>
-            </w:r>
-          </w:p>
-        </w:tc>
-        <w:tc>
-          <w:tcPr>
-            <w:tcW w:w="4671" w:type="dxa"/>
-          </w:tcPr>
-          <w:p>
-            <w:pPr>
-              <w:rPr>
-                <w:lang w:val="es-ES_tradnl"/>
-              </w:rPr>
-            </w:pPr>
-            <w:r>
-              <w:rPr>
-                <w:lang w:val="es-ES_tradnl"/>
-              </w:rPr>
-              <w:t>Integración en muestra</w:t>
-            </w:r>
-          </w:p>
-        </w:tc>
-      </w:tr>
-      <w:tr>
-        <w:tc>
-          <w:tcPr>
-            <w:tcW w:w="3823" w:type="dxa"/>
-          </w:tcPr>
-          <w:p>
-            <w:pPr>
-              <w:rPr>
-                <w:b/>
-                <w:lang w:val="es-ES_tradnl"/>
-              </w:rPr>
-            </w:pPr>
-            <w:r>
-              <w:rPr>
-                <w:b/>
-                <w:lang w:val="es-ES_tradnl"/>
-              </w:rPr>
-              <w:t>Código en la WBS:</w:t>
-            </w:r>
-          </w:p>
-        </w:tc>
-        <w:tc>
-          <w:tcPr>
-            <w:tcW w:w="4671" w:type="dxa"/>
-          </w:tcPr>
-          <w:p>
-            <w:pPr>
-              <w:rPr>
-                <w:lang w:val="es-ES_tradnl"/>
-              </w:rPr>
-            </w:pPr>
-            <w:r>
-              <w:rPr>
-                <w:lang w:val="es-ES_tradnl"/>
-              </w:rPr>
-              <w:t>6.1</w:t>
-            </w:r>
-          </w:p>
-        </w:tc>
-      </w:tr>
-      <w:tr>
-        <w:tc>
-          <w:tcPr>
-            <w:tcW w:w="3823" w:type="dxa"/>
-          </w:tcPr>
-          <w:p>
-            <w:pPr>
-              <w:rPr>
-                <w:b/>
-                <w:lang w:val="es-ES_tradnl"/>
-              </w:rPr>
-            </w:pPr>
-            <w:r>
-              <w:rPr>
-                <w:b/>
-                <w:lang w:val="es-ES_tradnl"/>
-              </w:rPr>
-              <w:t>Descripción:</w:t>
-            </w:r>
-          </w:p>
-        </w:tc>
-        <w:tc>
-          <w:tcPr>
-            <w:tcW w:w="4671" w:type="dxa"/>
-          </w:tcPr>
-          <w:p>
-            <w:pPr>
-              <w:rPr>
-                <w:lang w:val="es-ES_tradnl"/>
-              </w:rPr>
-            </w:pPr>
-            <w:r>
-              <w:rPr>
-                <w:lang w:val="es-ES_tradnl"/>
-              </w:rPr>
-              <w:t>Testeo e implementación del proyecto desarrollado en una muestra poblacional.</w:t>
-            </w:r>
-          </w:p>
-        </w:tc>
-      </w:tr>
-      <w:tr>
-        <w:tc>
-          <w:tcPr>
-            <w:tcW w:w="3823" w:type="dxa"/>
-          </w:tcPr>
-          <w:p>
-            <w:pPr>
-              <w:rPr>
-                <w:b/>
-                <w:lang w:val="es-ES_tradnl"/>
-              </w:rPr>
-            </w:pPr>
-            <w:r>
-              <w:rPr>
-                <w:b/>
-                <w:lang w:val="es-ES_tradnl"/>
-              </w:rPr>
-              <w:t>Actividades:</w:t>
-            </w:r>
-          </w:p>
-        </w:tc>
-        <w:tc>
-          <w:tcPr>
-            <w:tcW w:w="4671" w:type="dxa"/>
-          </w:tcPr>
-          <w:p>
-            <w:pPr>
-              <w:rPr>
-                <w:lang w:val="es-ES_tradnl"/>
-              </w:rPr>
-            </w:pPr>
-            <w:r>
-              <w:rPr>
-                <w:lang w:val="es-ES_tradnl"/>
-              </w:rPr>
-              <w:t>6.1.1. Implementación</w:t>
-            </w:r>
-          </w:p>
-          <w:p>
-            <w:pPr>
-              <w:rPr>
-                <w:lang w:val="es-ES_tradnl"/>
-              </w:rPr>
-            </w:pPr>
-            <w:r>
-              <w:rPr>
-                <w:lang w:val="es-ES_tradnl"/>
-              </w:rPr>
-              <w:t>6.1.1.1. Reparto e instalación de dispositivos.</w:t>
-            </w:r>
-          </w:p>
-          <w:p>
-            <w:pPr>
-              <w:rPr>
-                <w:lang w:val="es-ES_tradnl"/>
-              </w:rPr>
-            </w:pPr>
-            <w:r>
-              <w:rPr>
-                <w:lang w:val="es-ES_tradnl"/>
-              </w:rPr>
-              <w:t>6.1.1.2. Ajuste de dispositivos.</w:t>
-            </w:r>
-          </w:p>
-          <w:p>
-            <w:pPr>
-              <w:rPr>
-                <w:lang w:val="es-ES_tradnl"/>
-              </w:rPr>
-            </w:pPr>
-            <w:r>
-              <w:rPr>
-                <w:lang w:val="es-ES_tradnl"/>
-              </w:rPr>
-              <w:t>6.1.2. Comprobación del estado del sistema.</w:t>
-            </w:r>
-          </w:p>
-          <w:p>
-            <w:pPr>
-              <w:rPr>
-                <w:lang w:val="es-ES_tradnl"/>
-              </w:rPr>
-            </w:pPr>
-            <w:r>
-              <w:rPr>
-                <w:lang w:val="es-ES_tradnl"/>
-              </w:rPr>
-              <w:t>6.1.3. Pruebas de ejecución.</w:t>
-            </w:r>
-          </w:p>
-        </w:tc>
-      </w:tr>
-      <w:tr>
-        <w:tc>
-          <w:tcPr>
-            <w:tcW w:w="3823" w:type="dxa"/>
-          </w:tcPr>
-          <w:p>
-            <w:pPr>
-              <w:rPr>
-                <w:b/>
-                <w:lang w:val="es-ES_tradnl"/>
-              </w:rPr>
-            </w:pPr>
-            <w:r>
-              <w:rPr>
-                <w:b/>
-                <w:lang w:val="es-ES_tradnl"/>
-              </w:rPr>
-              <w:t>Duración:</w:t>
-            </w:r>
-          </w:p>
-        </w:tc>
-        <w:tc>
-          <w:tcPr>
-            <w:tcW w:w="4671" w:type="dxa"/>
-          </w:tcPr>
-          <w:p>
-            <w:pPr>
-              <w:rPr>
-                <w:lang w:val="es-ES_tradnl"/>
-              </w:rPr>
-            </w:pPr>
-            <w:r>
-              <w:rPr>
-                <w:lang w:val="es-ES_tradnl"/>
-              </w:rPr>
-              <w:t>120</w:t>
-            </w:r>
-          </w:p>
-        </w:tc>
-      </w:tr>
-      <w:tr>
-        <w:tc>
-          <w:tcPr>
-            <w:tcW w:w="3823" w:type="dxa"/>
-          </w:tcPr>
-          <w:p>
-            <w:pPr>
-              <w:rPr>
-                <w:b/>
-                <w:lang w:val="es-ES_tradnl"/>
-              </w:rPr>
-            </w:pPr>
-            <w:r>
-              <w:rPr>
-                <w:b/>
-                <w:lang w:val="es-ES_tradnl"/>
-              </w:rPr>
-              <w:t>Responsables:</w:t>
-            </w:r>
-          </w:p>
-        </w:tc>
-        <w:tc>
-          <w:tcPr>
-            <w:tcW w:w="4671" w:type="dxa"/>
-          </w:tcPr>
-          <w:p>
-            <w:pPr>
-              <w:rPr>
-                <w:lang w:val="es-ES_tradnl"/>
-              </w:rPr>
-            </w:pPr>
-            <w:r>
-              <w:rPr>
-                <w:lang w:val="es-ES_tradnl"/>
-              </w:rPr>
-              <w:t>Departamento de Control y Calidad</w:t>
-            </w:r>
-            <w:r>
-              <w:rPr>
-                <w:lang w:val="es-ES_tradnl"/>
-              </w:rPr>
-              <w:t xml:space="preserve"> e ingeniero/s empresa subcontratada.</w:t>
-            </w:r>
-          </w:p>
-        </w:tc>
-      </w:tr>
-    </w:tbl>
-    <w:p>
-      <w:pPr>
-        <w:rPr>
-          <w:lang w:val="es-ES_tradnl"/>
-        </w:rPr>
-      </w:pPr>
-    </w:p>
-    <w:tbl>
-      <w:tblPr>
-        <w:tblStyle w:val="Tablaconcuadrcula"/>
-        <w:tblW w:w="0" w:type="auto"/>
-        <w:tblLook w:val="04A0" w:firstRow="1" w:lastRow="0" w:firstColumn="1" w:lastColumn="0" w:noHBand="0" w:noVBand="1"/>
-      </w:tblPr>
-      <w:tblGrid>
-        <w:gridCol w:w="3823"/>
-        <w:gridCol w:w="4671"/>
-      </w:tblGrid>
-      <w:tr>
-        <w:tc>
-          <w:tcPr>
-            <w:tcW w:w="3823" w:type="dxa"/>
-            <w:vAlign w:val="center"/>
-          </w:tcPr>
-          <w:p>
-            <w:pPr>
-              <w:rPr>
-                <w:b/>
-                <w:lang w:val="es-ES_tradnl"/>
-              </w:rPr>
-            </w:pPr>
-            <w:r>
-              <w:rPr>
-                <w:b/>
-                <w:lang w:val="es-ES_tradnl"/>
-              </w:rPr>
-              <w:t>Proyecto:</w:t>
-            </w:r>
-          </w:p>
-        </w:tc>
-        <w:tc>
-          <w:tcPr>
-            <w:tcW w:w="4671" w:type="dxa"/>
-            <w:vAlign w:val="center"/>
-          </w:tcPr>
-          <w:p>
-            <w:pPr>
-              <w:rPr>
-                <w:lang w:val="es-ES_tradnl"/>
-              </w:rPr>
-            </w:pPr>
-            <w:r>
-              <w:rPr>
-                <w:lang w:val="es-ES_tradnl"/>
-              </w:rPr>
-              <w:t xml:space="preserve"> </w:t>
-            </w:r>
-            <w:proofErr w:type="spellStart"/>
-            <w:r>
-              <w:rPr>
-                <w:lang w:val="es-ES_tradnl"/>
-              </w:rPr>
-              <w:t>MeCuida</w:t>
-            </w:r>
-            <w:proofErr w:type="spellEnd"/>
-          </w:p>
-        </w:tc>
-      </w:tr>
-      <w:tr>
-        <w:tc>
-          <w:tcPr>
-            <w:tcW w:w="3823" w:type="dxa"/>
-            <w:vAlign w:val="center"/>
-          </w:tcPr>
-          <w:p>
-            <w:pPr>
-              <w:rPr>
-                <w:b/>
-                <w:lang w:val="es-ES_tradnl"/>
-              </w:rPr>
-            </w:pPr>
-            <w:r>
-              <w:rPr>
-                <w:b/>
-                <w:lang w:val="es-ES_tradnl"/>
-              </w:rPr>
-              <w:t xml:space="preserve">Cliente: </w:t>
-            </w:r>
-          </w:p>
-        </w:tc>
-        <w:tc>
-          <w:tcPr>
-            <w:tcW w:w="4671" w:type="dxa"/>
-            <w:vAlign w:val="center"/>
-          </w:tcPr>
-          <w:p>
-            <w:pPr>
-              <w:rPr>
-                <w:lang w:val="es-ES_tradnl"/>
-              </w:rPr>
-            </w:pPr>
-            <w:r>
-              <w:rPr>
-                <w:lang w:val="es-ES_tradnl"/>
-              </w:rPr>
-              <w:t>Conserjería de Sanidad de la Comunidad de Madrid</w:t>
-            </w:r>
-          </w:p>
-        </w:tc>
-      </w:tr>
-      <w:tr>
-        <w:tc>
-          <w:tcPr>
-            <w:tcW w:w="3823" w:type="dxa"/>
-          </w:tcPr>
-          <w:p>
-            <w:pPr>
-              <w:rPr>
-                <w:b/>
-                <w:lang w:val="es-ES_tradnl"/>
-              </w:rPr>
-            </w:pPr>
-            <w:r>
-              <w:rPr>
-                <w:b/>
-                <w:lang w:val="es-ES_tradnl"/>
-              </w:rPr>
-              <w:t xml:space="preserve">Denominación del paquete del trabajo: </w:t>
-            </w:r>
-          </w:p>
-        </w:tc>
-        <w:tc>
-          <w:tcPr>
-            <w:tcW w:w="4671" w:type="dxa"/>
-          </w:tcPr>
-          <w:p>
-            <w:pPr>
-              <w:rPr>
-                <w:lang w:val="es-ES_tradnl"/>
-              </w:rPr>
-            </w:pPr>
-            <w:r>
-              <w:rPr>
-                <w:lang w:val="es-ES_tradnl"/>
-              </w:rPr>
-              <w:t>Obtención de resultados</w:t>
-            </w:r>
-          </w:p>
-        </w:tc>
-      </w:tr>
-      <w:tr>
-        <w:tc>
-          <w:tcPr>
-            <w:tcW w:w="3823" w:type="dxa"/>
-          </w:tcPr>
-          <w:p>
-            <w:pPr>
-              <w:rPr>
-                <w:b/>
-                <w:lang w:val="es-ES_tradnl"/>
-              </w:rPr>
-            </w:pPr>
-            <w:r>
-              <w:rPr>
-                <w:b/>
-                <w:lang w:val="es-ES_tradnl"/>
-              </w:rPr>
-              <w:t>Código en la WBS:</w:t>
-            </w:r>
-          </w:p>
-        </w:tc>
-        <w:tc>
-          <w:tcPr>
-            <w:tcW w:w="4671" w:type="dxa"/>
-          </w:tcPr>
-          <w:p>
-            <w:pPr>
-              <w:rPr>
-                <w:lang w:val="es-ES_tradnl"/>
-              </w:rPr>
-            </w:pPr>
-            <w:r>
-              <w:rPr>
-                <w:lang w:val="es-ES_tradnl"/>
-              </w:rPr>
-              <w:t>6.</w:t>
-            </w:r>
-            <w:r>
-              <w:rPr>
-                <w:lang w:val="es-ES_tradnl"/>
-              </w:rPr>
-              <w:t>2</w:t>
-            </w:r>
-          </w:p>
-        </w:tc>
-      </w:tr>
-      <w:tr>
-        <w:tc>
-          <w:tcPr>
-            <w:tcW w:w="3823" w:type="dxa"/>
-          </w:tcPr>
-          <w:p>
-            <w:pPr>
-              <w:rPr>
-                <w:b/>
-                <w:lang w:val="es-ES_tradnl"/>
-              </w:rPr>
-            </w:pPr>
-            <w:r>
-              <w:rPr>
-                <w:b/>
-                <w:lang w:val="es-ES_tradnl"/>
-              </w:rPr>
-              <w:t>Descripción:</w:t>
-            </w:r>
-          </w:p>
-        </w:tc>
-        <w:tc>
-          <w:tcPr>
-            <w:tcW w:w="4671" w:type="dxa"/>
-          </w:tcPr>
-          <w:p>
-            <w:pPr>
-              <w:rPr>
-                <w:lang w:val="es-ES_tradnl"/>
-              </w:rPr>
-            </w:pPr>
-            <w:r>
-              <w:rPr>
-                <w:lang w:val="es-ES_tradnl"/>
-              </w:rPr>
-              <w:t>Adquisición de datos sobre el sistema implementado en la muestra poblacional.</w:t>
-            </w:r>
-          </w:p>
-        </w:tc>
-      </w:tr>
-      <w:tr>
-        <w:tc>
-          <w:tcPr>
-            <w:tcW w:w="3823" w:type="dxa"/>
-          </w:tcPr>
-          <w:p>
-            <w:pPr>
-              <w:rPr>
-                <w:b/>
-                <w:lang w:val="es-ES_tradnl"/>
-              </w:rPr>
-            </w:pPr>
-            <w:r>
-              <w:rPr>
-                <w:b/>
-                <w:lang w:val="es-ES_tradnl"/>
-              </w:rPr>
-              <w:t>Actividades:</w:t>
-            </w:r>
-          </w:p>
-        </w:tc>
-        <w:tc>
-          <w:tcPr>
-            <w:tcW w:w="4671" w:type="dxa"/>
-          </w:tcPr>
-          <w:p>
-            <w:pPr>
-              <w:rPr>
-                <w:lang w:val="es-ES_tradnl"/>
-              </w:rPr>
-            </w:pPr>
-            <w:r>
-              <w:rPr>
-                <w:lang w:val="es-ES_tradnl"/>
-              </w:rPr>
-              <w:t>6.2.1. Unificación y clasificación de los datos.</w:t>
-            </w:r>
-          </w:p>
-          <w:p>
-            <w:pPr>
-              <w:rPr>
-                <w:lang w:val="es-ES_tradnl"/>
-              </w:rPr>
-            </w:pPr>
-            <w:r>
-              <w:rPr>
-                <w:lang w:val="es-ES_tradnl"/>
-              </w:rPr>
-              <w:t>6.2.2. Procesado de datos.</w:t>
-            </w:r>
-          </w:p>
-          <w:p>
-            <w:pPr>
-              <w:rPr>
-                <w:lang w:val="es-ES_tradnl"/>
-              </w:rPr>
-            </w:pPr>
-            <w:r>
-              <w:rPr>
-                <w:lang w:val="es-ES_tradnl"/>
-              </w:rPr>
-              <w:t>6.2.3. Elaboración de informes y estadísticas de uso.</w:t>
-            </w:r>
-          </w:p>
-        </w:tc>
-      </w:tr>
-      <w:tr>
-        <w:tc>
-          <w:tcPr>
-            <w:tcW w:w="3823" w:type="dxa"/>
-          </w:tcPr>
-          <w:p>
-            <w:pPr>
-              <w:rPr>
-                <w:b/>
-                <w:lang w:val="es-ES_tradnl"/>
-              </w:rPr>
-            </w:pPr>
-            <w:r>
-              <w:rPr>
-                <w:b/>
-                <w:lang w:val="es-ES_tradnl"/>
-              </w:rPr>
-              <w:t>Duración:</w:t>
-            </w:r>
-          </w:p>
-        </w:tc>
-        <w:tc>
-          <w:tcPr>
-            <w:tcW w:w="4671" w:type="dxa"/>
-          </w:tcPr>
-          <w:p>
-            <w:pPr>
-              <w:rPr>
-                <w:lang w:val="es-ES_tradnl"/>
-              </w:rPr>
-            </w:pPr>
-            <w:r>
-              <w:rPr>
-                <w:lang w:val="es-ES_tradnl"/>
-              </w:rPr>
-              <w:t>Paralelo al punto 6.1</w:t>
-            </w:r>
-          </w:p>
-        </w:tc>
-      </w:tr>
-      <w:tr>
-        <w:tc>
-          <w:tcPr>
-            <w:tcW w:w="3823" w:type="dxa"/>
-          </w:tcPr>
-          <w:p>
-            <w:pPr>
-              <w:rPr>
-                <w:b/>
-                <w:lang w:val="es-ES_tradnl"/>
-              </w:rPr>
-            </w:pPr>
-            <w:r>
-              <w:rPr>
-                <w:b/>
-                <w:lang w:val="es-ES_tradnl"/>
-              </w:rPr>
-              <w:t>Responsables:</w:t>
-            </w:r>
-          </w:p>
-        </w:tc>
-        <w:tc>
-          <w:tcPr>
-            <w:tcW w:w="4671" w:type="dxa"/>
-          </w:tcPr>
-          <w:p>
-            <w:pPr>
-              <w:rPr>
-                <w:lang w:val="es-ES_tradnl"/>
-              </w:rPr>
-            </w:pPr>
-            <w:r>
-              <w:rPr>
-                <w:lang w:val="es-ES_tradnl"/>
-              </w:rPr>
-              <w:t>Departamento de Control y Calidad</w:t>
-            </w:r>
-          </w:p>
-        </w:tc>
-      </w:tr>
-    </w:tbl>
-    <w:p>
-      <w:pPr>
-        <w:rPr>
-          <w:lang w:val="es-ES_tradnl"/>
-        </w:rPr>
-      </w:pPr>
-    </w:p>
-    <w:tbl>
-      <w:tblPr>
-        <w:tblStyle w:val="Tablaconcuadrcula"/>
-        <w:tblW w:w="0" w:type="auto"/>
-        <w:tblLook w:val="04A0" w:firstRow="1" w:lastRow="0" w:firstColumn="1" w:lastColumn="0" w:noHBand="0" w:noVBand="1"/>
-      </w:tblPr>
-      <w:tblGrid>
-        <w:gridCol w:w="3823"/>
-        <w:gridCol w:w="4671"/>
-      </w:tblGrid>
-      <w:tr>
-        <w:tc>
-          <w:tcPr>
-            <w:tcW w:w="3823" w:type="dxa"/>
-            <w:vAlign w:val="center"/>
-          </w:tcPr>
-          <w:p>
-            <w:pPr>
-              <w:rPr>
-                <w:b/>
-                <w:lang w:val="es-ES_tradnl"/>
-              </w:rPr>
-            </w:pPr>
-            <w:r>
-              <w:rPr>
-                <w:b/>
-                <w:lang w:val="es-ES_tradnl"/>
-              </w:rPr>
-              <w:t>Proyecto:</w:t>
-            </w:r>
-          </w:p>
-        </w:tc>
-        <w:tc>
-          <w:tcPr>
-            <w:tcW w:w="4671" w:type="dxa"/>
-            <w:vAlign w:val="center"/>
-          </w:tcPr>
-          <w:p>
-            <w:pPr>
-              <w:rPr>
-                <w:lang w:val="es-ES_tradnl"/>
-              </w:rPr>
-            </w:pPr>
-            <w:r>
-              <w:rPr>
-                <w:lang w:val="es-ES_tradnl"/>
-              </w:rPr>
-              <w:t xml:space="preserve"> </w:t>
-            </w:r>
-            <w:proofErr w:type="spellStart"/>
-            <w:r>
-              <w:rPr>
-                <w:lang w:val="es-ES_tradnl"/>
-              </w:rPr>
-              <w:t>MeCuida</w:t>
-            </w:r>
-            <w:proofErr w:type="spellEnd"/>
-          </w:p>
-        </w:tc>
-      </w:tr>
-      <w:tr>
-        <w:tc>
-          <w:tcPr>
-            <w:tcW w:w="3823" w:type="dxa"/>
-            <w:vAlign w:val="center"/>
-          </w:tcPr>
-          <w:p>
-            <w:pPr>
-              <w:rPr>
-                <w:b/>
-                <w:lang w:val="es-ES_tradnl"/>
-              </w:rPr>
-            </w:pPr>
-            <w:r>
-              <w:rPr>
-                <w:b/>
-                <w:lang w:val="es-ES_tradnl"/>
-              </w:rPr>
-              <w:t xml:space="preserve">Cliente: </w:t>
-            </w:r>
-          </w:p>
-        </w:tc>
-        <w:tc>
-          <w:tcPr>
-            <w:tcW w:w="4671" w:type="dxa"/>
-            <w:vAlign w:val="center"/>
-          </w:tcPr>
-          <w:p>
-            <w:pPr>
-              <w:rPr>
-                <w:lang w:val="es-ES_tradnl"/>
-              </w:rPr>
-            </w:pPr>
-            <w:r>
-              <w:rPr>
-                <w:lang w:val="es-ES_tradnl"/>
-              </w:rPr>
-              <w:t>Conserjería de Sanidad de la Comunidad de Madrid</w:t>
-            </w:r>
-          </w:p>
-        </w:tc>
-      </w:tr>
-      <w:tr>
-        <w:tc>
-          <w:tcPr>
-            <w:tcW w:w="3823" w:type="dxa"/>
-          </w:tcPr>
-          <w:p>
-            <w:pPr>
-              <w:rPr>
-                <w:b/>
-                <w:lang w:val="es-ES_tradnl"/>
-              </w:rPr>
-            </w:pPr>
-            <w:r>
-              <w:rPr>
-                <w:b/>
-                <w:lang w:val="es-ES_tradnl"/>
-              </w:rPr>
-              <w:t xml:space="preserve">Denominación del paquete del trabajo: </w:t>
-            </w:r>
-          </w:p>
-        </w:tc>
-        <w:tc>
-          <w:tcPr>
-            <w:tcW w:w="4671" w:type="dxa"/>
-          </w:tcPr>
-          <w:p>
-            <w:pPr>
-              <w:rPr>
-                <w:lang w:val="es-ES_tradnl"/>
-              </w:rPr>
-            </w:pPr>
-            <w:r>
-              <w:rPr>
-                <w:lang w:val="es-ES_tradnl"/>
-              </w:rPr>
-              <w:t>Validación de resultados</w:t>
-            </w:r>
-          </w:p>
-        </w:tc>
-      </w:tr>
-      <w:tr>
-        <w:tc>
-          <w:tcPr>
-            <w:tcW w:w="3823" w:type="dxa"/>
-          </w:tcPr>
-          <w:p>
-            <w:pPr>
-              <w:rPr>
-                <w:b/>
-                <w:lang w:val="es-ES_tradnl"/>
-              </w:rPr>
-            </w:pPr>
-            <w:r>
-              <w:rPr>
-                <w:b/>
-                <w:lang w:val="es-ES_tradnl"/>
-              </w:rPr>
-              <w:t>Código en la WBS:</w:t>
-            </w:r>
-          </w:p>
-        </w:tc>
-        <w:tc>
-          <w:tcPr>
-            <w:tcW w:w="4671" w:type="dxa"/>
-          </w:tcPr>
-          <w:p>
-            <w:pPr>
-              <w:rPr>
-                <w:lang w:val="es-ES_tradnl"/>
-              </w:rPr>
-            </w:pPr>
-            <w:r>
-              <w:rPr>
-                <w:lang w:val="es-ES_tradnl"/>
-              </w:rPr>
-              <w:t>6.</w:t>
-            </w:r>
-            <w:r>
-              <w:rPr>
-                <w:lang w:val="es-ES_tradnl"/>
-              </w:rPr>
-              <w:t>3</w:t>
-            </w:r>
-          </w:p>
-        </w:tc>
-      </w:tr>
-      <w:tr>
-        <w:tc>
-          <w:tcPr>
-            <w:tcW w:w="3823" w:type="dxa"/>
-          </w:tcPr>
-          <w:p>
-            <w:pPr>
-              <w:rPr>
-                <w:b/>
-                <w:lang w:val="es-ES_tradnl"/>
-              </w:rPr>
-            </w:pPr>
-            <w:r>
-              <w:rPr>
-                <w:b/>
-                <w:lang w:val="es-ES_tradnl"/>
-              </w:rPr>
-              <w:t>Descripción:</w:t>
-            </w:r>
-          </w:p>
-        </w:tc>
-        <w:tc>
-          <w:tcPr>
-            <w:tcW w:w="4671" w:type="dxa"/>
-          </w:tcPr>
-          <w:p>
-            <w:pPr>
-              <w:rPr>
-                <w:lang w:val="es-ES_tradnl"/>
-              </w:rPr>
-            </w:pPr>
-            <w:r>
-              <w:rPr>
-                <w:lang w:val="es-ES_tradnl"/>
-              </w:rPr>
-              <w:t>Comprobación de que los resultados reunidos en el punto “6.2” validan una implementación a mayor escala.</w:t>
-            </w:r>
-          </w:p>
-        </w:tc>
-      </w:tr>
-      <w:tr>
-        <w:tc>
-          <w:tcPr>
-            <w:tcW w:w="3823" w:type="dxa"/>
-          </w:tcPr>
-          <w:p>
-            <w:pPr>
-              <w:rPr>
-                <w:b/>
-                <w:lang w:val="es-ES_tradnl"/>
-              </w:rPr>
-            </w:pPr>
-            <w:r>
-              <w:rPr>
-                <w:b/>
-                <w:lang w:val="es-ES_tradnl"/>
-              </w:rPr>
-              <w:t>Actividades:</w:t>
-            </w:r>
-          </w:p>
-        </w:tc>
-        <w:tc>
-          <w:tcPr>
-            <w:tcW w:w="4671" w:type="dxa"/>
-          </w:tcPr>
-          <w:p>
-            <w:pPr>
-              <w:rPr>
-                <w:lang w:val="es-ES_tradnl"/>
-              </w:rPr>
-            </w:pPr>
-            <w:r>
-              <w:rPr>
-                <w:lang w:val="es-ES_tradnl"/>
-              </w:rPr>
               <w:t xml:space="preserve">6.3.1. </w:t>
+            </w:r>
+            <w:r>
+              <w:rPr>
+                <w:lang w:val="es-ES_tradnl"/>
+              </w:rPr>
+              <w:t>Criterios de Validación</w:t>
+            </w:r>
+          </w:p>
+          <w:p>
+            <w:pPr>
+              <w:rPr>
+                <w:lang w:val="es-ES_tradnl"/>
+              </w:rPr>
+            </w:pPr>
+            <w:r>
+              <w:rPr>
+                <w:lang w:val="es-ES_tradnl"/>
+              </w:rPr>
+              <w:t>6.3.2. Toma de decisión (¿escalable?)</w:t>
             </w:r>
           </w:p>
         </w:tc>
@@ -8970,7 +8645,6 @@
                 <w:b/>
                 <w:lang w:val="es-ES_tradnl"/>
               </w:rPr>
-              <w:lastRenderedPageBreak/>
               <w:t>Código en la WBS:</w:t>
             </w:r>
           </w:p>

</xml_diff>